<commit_message>
#3 edited next steps document so that it mirrors the appellant brief document for consistency
</commit_message>
<xml_diff>
--- a/docassemble/MAInformalReplyBriefForm/data/templates/informal_reply_brief_form_next_steps.docx
+++ b/docassemble/MAInformalReplyBriefForm/data/templates/informal_reply_brief_form_next_steps.docx
@@ -1,6 +1,6 @@
 
 <file path=word/document.xml><?xml version="1.0" encoding="utf-8"?>
-<w:document xmlns:wpc="http://schemas.microsoft.com/office/word/2010/wordprocessingCanvas" xmlns:cx="http://schemas.microsoft.com/office/drawing/2014/chartex" xmlns:cx1="http://schemas.microsoft.com/office/drawing/2015/9/8/chartex" xmlns:cx2="http://schemas.microsoft.com/office/drawing/2015/10/21/chartex" xmlns:cx3="http://schemas.microsoft.com/office/drawing/2016/5/9/chartex" xmlns:cx4="http://schemas.microsoft.com/office/drawing/2016/5/10/chartex" xmlns:cx5="http://schemas.microsoft.com/office/drawing/2016/5/11/chartex" xmlns:cx6="http://schemas.microsoft.com/office/drawing/2016/5/12/chartex" xmlns:cx7="http://schemas.microsoft.com/office/drawing/2016/5/13/chartex" xmlns:cx8="http://schemas.microsoft.com/office/drawing/2016/5/14/chartex" xmlns:mc="http://schemas.openxmlformats.org/markup-compatibility/2006" xmlns:aink="http://schemas.microsoft.com/office/drawing/2016/ink" xmlns:am3d="http://schemas.microsoft.com/office/drawing/2017/model3d" xmlns:o="urn:schemas-microsoft-com:office:office" xmlns:r="http://schemas.openxmlformats.org/officeDocument/2006/relationships" xmlns:m="http://schemas.openxmlformats.org/officeDocument/2006/math" xmlns:v="urn:schemas-microsoft-com:vml" xmlns:wp14="http://schemas.microsoft.com/office/word/2010/wordprocessingDrawing" xmlns:wp="http://schemas.openxmlformats.org/drawingml/2006/wordprocessingDrawing" xmlns:w10="urn:schemas-microsoft-com:office:word" xmlns:w="http://schemas.openxmlformats.org/wordprocessingml/2006/main" xmlns:w14="http://schemas.microsoft.com/office/word/2010/wordml" xmlns:w15="http://schemas.microsoft.com/office/word/2012/wordml" xmlns:w16cid="http://schemas.microsoft.com/office/word/2016/wordml/cid" xmlns:w16se="http://schemas.microsoft.com/office/word/2015/wordml/symex" xmlns:wpg="http://schemas.microsoft.com/office/word/2010/wordprocessingGroup" xmlns:wpi="http://schemas.microsoft.com/office/word/2010/wordprocessingInk" xmlns:wne="http://schemas.microsoft.com/office/word/2006/wordml" xmlns:wps="http://schemas.microsoft.com/office/word/2010/wordprocessingShape" mc:Ignorable="w14 w15 w16se w16cid wp14">
+<w:document xmlns:wpc="http://schemas.microsoft.com/office/word/2010/wordprocessingCanvas" xmlns:cx="http://schemas.microsoft.com/office/drawing/2014/chartex" xmlns:cx1="http://schemas.microsoft.com/office/drawing/2015/9/8/chartex" xmlns:cx2="http://schemas.microsoft.com/office/drawing/2015/10/21/chartex" xmlns:cx3="http://schemas.microsoft.com/office/drawing/2016/5/9/chartex" xmlns:cx4="http://schemas.microsoft.com/office/drawing/2016/5/10/chartex" xmlns:cx5="http://schemas.microsoft.com/office/drawing/2016/5/11/chartex" xmlns:cx6="http://schemas.microsoft.com/office/drawing/2016/5/12/chartex" xmlns:cx7="http://schemas.microsoft.com/office/drawing/2016/5/13/chartex" xmlns:cx8="http://schemas.microsoft.com/office/drawing/2016/5/14/chartex" xmlns:mc="http://schemas.openxmlformats.org/markup-compatibility/2006" xmlns:aink="http://schemas.microsoft.com/office/drawing/2016/ink" xmlns:am3d="http://schemas.microsoft.com/office/drawing/2017/model3d" xmlns:o="urn:schemas-microsoft-com:office:office" xmlns:oel="http://schemas.microsoft.com/office/2019/extlst" xmlns:r="http://schemas.openxmlformats.org/officeDocument/2006/relationships" xmlns:m="http://schemas.openxmlformats.org/officeDocument/2006/math" xmlns:v="urn:schemas-microsoft-com:vml" xmlns:wp14="http://schemas.microsoft.com/office/word/2010/wordprocessingDrawing" xmlns:wp="http://schemas.openxmlformats.org/drawingml/2006/wordprocessingDrawing" xmlns:w10="urn:schemas-microsoft-com:office:word" xmlns:w="http://schemas.openxmlformats.org/wordprocessingml/2006/main" xmlns:w14="http://schemas.microsoft.com/office/word/2010/wordml" xmlns:w15="http://schemas.microsoft.com/office/word/2012/wordml" xmlns:w16cex="http://schemas.microsoft.com/office/word/2018/wordml/cex" xmlns:w16cid="http://schemas.microsoft.com/office/word/2016/wordml/cid" xmlns:w16="http://schemas.microsoft.com/office/word/2018/wordml" xmlns:w16du="http://schemas.microsoft.com/office/word/2023/wordml/word16du" xmlns:w16sdtdh="http://schemas.microsoft.com/office/word/2020/wordml/sdtdatahash" xmlns:w16se="http://schemas.microsoft.com/office/word/2015/wordml/symex" xmlns:wpg="http://schemas.microsoft.com/office/word/2010/wordprocessingGroup" xmlns:wpi="http://schemas.microsoft.com/office/word/2010/wordprocessingInk" xmlns:wne="http://schemas.microsoft.com/office/word/2006/wordml" xmlns:wps="http://schemas.microsoft.com/office/word/2010/wordprocessingShape" mc:Ignorable="w14 w15 w16se w16cid w16 w16cex w16sdtdh w16du wp14">
   <w:background w:color="FFFFFF"/>
   <w:body>
     <w:tbl>
@@ -30,13 +30,37 @@
               <w:spacing w:after="0"/>
               <w:jc w:val="center"/>
             </w:pPr>
-            <w:bookmarkStart w:id="0" w:name="_GoBack"/>
-            <w:bookmarkEnd w:id="0"/>
             <w:r>
               <w:rPr>
                 <w:color w:val="FFFFFF" w:themeColor="background1"/>
               </w:rPr>
-              <w:t xml:space="preserve">File a Informal reply brief form</w:t>
+              <w:t>File a</w:t>
+            </w:r>
+            <w:r>
+              <w:rPr>
+                <w:color w:val="FFFFFF" w:themeColor="background1"/>
+              </w:rPr>
+              <w:t>n i</w:t>
+            </w:r>
+            <w:r>
+              <w:rPr>
+                <w:color w:val="FFFFFF" w:themeColor="background1"/>
+              </w:rPr>
+              <w:t xml:space="preserve">nformal </w:t>
+            </w:r>
+            <w:proofErr w:type="gramStart"/>
+            <w:r>
+              <w:rPr>
+                <w:color w:val="FFFFFF" w:themeColor="background1"/>
+              </w:rPr>
+              <w:t>reply</w:t>
+            </w:r>
+            <w:proofErr w:type="gramEnd"/>
+            <w:r>
+              <w:rPr>
+                <w:color w:val="FFFFFF" w:themeColor="background1"/>
+              </w:rPr>
+              <w:t xml:space="preserve"> brief form</w:t>
             </w:r>
           </w:p>
         </w:tc>
@@ -54,98 +78,19 @@
       <w:r>
         <w:t xml:space="preserve">Congratulations </w:t>
       </w:r>
-      <w:r>
-        <w:t>{{</w:t>
-      </w:r>
-      <w:r>
-        <w:t xml:space="preserve"> users </w:t>
-      </w:r>
-      <w:r>
-        <w:t xml:space="preserve">}}</w:t>
-      </w:r>
-      <w:r>
-        <w:t xml:space="preserve">! You have finished all the forms you need to File a Informal reply brief form. The rest of the pages in this packet are your</w:t>
-      </w:r>
-      <w:r>
-        <w:t xml:space="preserve"> [answer/motion] </w:t>
-      </w:r>
-      <w:r>
-        <w:t xml:space="preserve"> </w:t>
-      </w:r>
-      <w:r>
-        <w:t>{%</w:t>
-      </w:r>
-      <w:r>
-        <w:t xml:space="preserve"> if other_parties.number() </w:t>
-      </w:r>
-      <w:r>
-        <w:t>%}</w:t>
-      </w:r>
-      <w:r>
-        <w:rPr>
-          <w:b/>
-        </w:rPr>
-        <w:t xml:space="preserve"> </w:t>
-      </w:r>
-      <w:r>
-        <w:t>in</w:t>
-      </w:r>
-      <w:r>
-        <w:rPr>
-          <w:b/>
-        </w:rPr>
-        <w:t xml:space="preserve"> </w:t>
-      </w:r>
-      <w:r>
-        <w:rPr>
-          <w:b/>
-        </w:rPr>
-        <w:t>{{</w:t>
-      </w:r>
-      <w:r>
-        <w:rPr>
-          <w:b/>
-        </w:rPr>
-        <w:t xml:space="preserve"> users </w:t>
-      </w:r>
-      <w:r>
-        <w:rPr>
-          <w:b/>
-        </w:rPr>
-        <w:t>}}</w:t>
-      </w:r>
-      <w:r>
-        <w:rPr>
-          <w:b/>
-        </w:rPr>
-        <w:t xml:space="preserve"> v </w:t>
-      </w:r>
-      <w:r>
-        <w:rPr>
-          <w:b/>
-        </w:rPr>
-        <w:t>{{</w:t>
-      </w:r>
-      <w:r>
-        <w:rPr>
-          <w:b/>
-        </w:rPr>
-        <w:t xml:space="preserve"> other_parties </w:t>
-      </w:r>
-      <w:r>
-        <w:rPr>
-          <w:b/>
-        </w:rPr>
-        <w:t>}}{%</w:t>
-      </w:r>
-      <w:r>
-        <w:t xml:space="preserve"> endif </w:t>
-      </w:r>
-      <w:r>
-        <w:t>%}</w:t>
-      </w:r>
-      <w:r>
-        <w:t>.</w:t>
+      <w:proofErr w:type="gramStart"/>
+      <w:r>
+        <w:t>{{ users</w:t>
+      </w:r>
+      <w:proofErr w:type="gramEnd"/>
+      <w:r>
+        <w:t xml:space="preserve"> }}! You have finished all the forms you need to write your appeal</w:t>
+      </w:r>
+      <w:r>
+        <w:t xml:space="preserve"> reply brief</w:t>
+      </w:r>
+      <w:r>
+        <w:t>. Now, you must deliver your brief to the court and to the other parties involved in this case. Read the instructions below.</w:t>
       </w:r>
     </w:p>
     <w:p/>
@@ -166,8 +111,8 @@
       <w:pPr>
         <w:pStyle w:val="Heading2"/>
       </w:pPr>
-      <w:bookmarkStart w:id="1" w:name="_yntzxzfdh9ya"/>
-      <w:bookmarkEnd w:id="1"/>
+      <w:bookmarkStart w:id="0" w:name="_yntzxzfdh9ya"/>
+      <w:bookmarkEnd w:id="0"/>
       <w:r>
         <w:t>Next steps</w:t>
       </w:r>
@@ -177,8 +122,9 @@
         <w:pStyle w:val="ListParagraph"/>
         <w:numPr>
           <w:ilvl w:val="0"/>
-          <w:numId w:val="1"/>
+          <w:numId w:val="11"/>
         </w:numPr>
+        <w:suppressAutoHyphens w:val="0"/>
         <w:snapToGrid w:val="0"/>
         <w:rPr>
           <w14:textOutline w14:w="9525" w14:cap="rnd" w14:cmpd="sng" w14:algn="ctr">
@@ -199,10 +145,7 @@
         <w:t xml:space="preserve">File this </w:t>
       </w:r>
       <w:r>
-        <w:t xml:space="preserve">answer/motion </w:t>
-      </w:r>
-      <w:r>
-        <w:t xml:space="preserve">with the court </w:t>
+        <w:t xml:space="preserve">appeal with the court </w:t>
       </w:r>
       <w:r>
         <w:rPr>
@@ -212,17 +155,22 @@
             <w14:bevel/>
           </w14:textOutline>
         </w:rPr>
-        <w:t>now.</w:t>
-      </w:r>
-    </w:p>
-    <w:p>
-      <w:pPr>
-        <w:pStyle w:val="ListParagraph"/>
-        <w:numPr>
-          <w:ilvl w:val="0"/>
-          <w:numId w:val="1"/>
-        </w:numPr>
-        <w:snapToGrid w:val="0"/>
+        <w:t xml:space="preserve">now. You can do this by </w:t>
+      </w:r>
+      <w:hyperlink w:anchor="_Filing_the_brief_1" w:history="1">
+        <w:r>
+          <w:rPr>
+            <w:rStyle w:val="Hyperlink"/>
+            <w14:textOutline w14:w="9525" w14:cap="rnd" w14:cmpd="sng" w14:algn="ctr">
+              <w14:noFill/>
+              <w14:prstDash w14:val="solid"/>
+              <w14:bevel/>
+            </w14:textOutline>
+          </w:rPr>
+          <w:t>mail</w:t>
+        </w:r>
+      </w:hyperlink>
+      <w:r>
         <w:rPr>
           <w14:textOutline w14:w="9525" w14:cap="rnd" w14:cmpd="sng" w14:algn="ctr">
             <w14:noFill/>
@@ -230,9 +178,21 @@
             <w14:bevel/>
           </w14:textOutline>
         </w:rPr>
-      </w:pPr>
-      <w:bookmarkStart w:id="2" w:name="_4szgtqe6ov1h"/>
-      <w:bookmarkEnd w:id="2"/>
+        <w:t xml:space="preserve"> or </w:t>
+      </w:r>
+      <w:hyperlink w:anchor="_Filing_the_brief" w:history="1">
+        <w:r>
+          <w:rPr>
+            <w:rStyle w:val="Hyperlink"/>
+            <w14:textOutline w14:w="9525" w14:cap="rnd" w14:cmpd="sng" w14:algn="ctr">
+              <w14:noFill/>
+              <w14:prstDash w14:val="solid"/>
+              <w14:bevel/>
+            </w14:textOutline>
+          </w:rPr>
+          <w:t>electronically</w:t>
+        </w:r>
+      </w:hyperlink>
       <w:r>
         <w:rPr>
           <w14:textOutline w14:w="9525" w14:cap="rnd" w14:cmpd="sng" w14:algn="ctr">
@@ -241,9 +201,18 @@
             <w14:bevel/>
           </w14:textOutline>
         </w:rPr>
-        <w:t xml:space="preserve">Deliver a copy to </w:t>
-      </w:r>
-      <w:r>
+        <w:t>.</w:t>
+      </w:r>
+    </w:p>
+    <w:p>
+      <w:pPr>
+        <w:pStyle w:val="ListParagraph"/>
+        <w:numPr>
+          <w:ilvl w:val="0"/>
+          <w:numId w:val="11"/>
+        </w:numPr>
+        <w:suppressAutoHyphens w:val="0"/>
+        <w:snapToGrid w:val="0"/>
         <w:rPr>
           <w14:textOutline w14:w="9525" w14:cap="rnd" w14:cmpd="sng" w14:algn="ctr">
             <w14:noFill/>
@@ -251,8 +220,7 @@
             <w14:bevel/>
           </w14:textOutline>
         </w:rPr>
-        <w:t>{{</w:t>
-      </w:r>
+      </w:pPr>
       <w:r>
         <w:rPr>
           <w14:textOutline w14:w="9525" w14:cap="rnd" w14:cmpd="sng" w14:algn="ctr">
@@ -261,8 +229,9 @@
             <w14:bevel/>
           </w14:textOutline>
         </w:rPr>
-        <w:t xml:space="preserve"> showifdef('other_parties[0]') </w:t>
-      </w:r>
+        <w:t xml:space="preserve">Deliver a copy to </w:t>
+      </w:r>
+      <w:proofErr w:type="gramStart"/>
       <w:r>
         <w:rPr>
           <w14:textOutline w14:w="9525" w14:cap="rnd" w14:cmpd="sng" w14:algn="ctr">
@@ -271,8 +240,9 @@
             <w14:bevel/>
           </w14:textOutline>
         </w:rPr>
-        <w:t>}}</w:t>
-      </w:r>
+        <w:t xml:space="preserve">{{ </w:t>
+      </w:r>
+      <w:proofErr w:type="spellStart"/>
       <w:r>
         <w:rPr>
           <w14:textOutline w14:w="9525" w14:cap="rnd" w14:cmpd="sng" w14:algn="ctr">
@@ -281,7 +251,41 @@
             <w14:bevel/>
           </w14:textOutline>
         </w:rPr>
-        <w:t xml:space="preserve"> or their attorney.</w:t>
+        <w:t>showifdef</w:t>
+      </w:r>
+      <w:proofErr w:type="spellEnd"/>
+      <w:proofErr w:type="gramEnd"/>
+      <w:r>
+        <w:rPr>
+          <w14:textOutline w14:w="9525" w14:cap="rnd" w14:cmpd="sng" w14:algn="ctr">
+            <w14:noFill/>
+            <w14:prstDash w14:val="solid"/>
+            <w14:bevel/>
+          </w14:textOutline>
+        </w:rPr>
+        <w:t>('</w:t>
+      </w:r>
+      <w:proofErr w:type="spellStart"/>
+      <w:r>
+        <w:rPr>
+          <w14:textOutline w14:w="9525" w14:cap="rnd" w14:cmpd="sng" w14:algn="ctr">
+            <w14:noFill/>
+            <w14:prstDash w14:val="solid"/>
+            <w14:bevel/>
+          </w14:textOutline>
+        </w:rPr>
+        <w:t>other_parties</w:t>
+      </w:r>
+      <w:proofErr w:type="spellEnd"/>
+      <w:r>
+        <w:rPr>
+          <w14:textOutline w14:w="9525" w14:cap="rnd" w14:cmpd="sng" w14:algn="ctr">
+            <w14:noFill/>
+            <w14:prstDash w14:val="solid"/>
+            <w14:bevel/>
+          </w14:textOutline>
+        </w:rPr>
+        <w:t>[0]') }} or their attorney.</w:t>
       </w:r>
     </w:p>
     <w:p>
@@ -289,8 +293,9 @@
         <w:pStyle w:val="ListParagraph"/>
         <w:numPr>
           <w:ilvl w:val="0"/>
-          <w:numId w:val="1"/>
+          <w:numId w:val="11"/>
         </w:numPr>
+        <w:suppressAutoHyphens w:val="0"/>
         <w:snapToGrid w:val="0"/>
         <w:rPr>
           <w:b/>
@@ -317,29 +322,132 @@
     </w:p>
     <w:p>
       <w:pPr>
+        <w:pStyle w:val="Heading2"/>
+      </w:pPr>
+      <w:r>
+        <w:t>To file your [answer/motion] right away</w:t>
+      </w:r>
+    </w:p>
+    <w:p>
+      <w:pPr>
+        <w:pStyle w:val="NumberedList"/>
+        <w:numPr>
+          <w:ilvl w:val="0"/>
+          <w:numId w:val="12"/>
+        </w:numPr>
+        <w:suppressAutoHyphens w:val="0"/>
+      </w:pPr>
+      <w:r>
+        <w:t xml:space="preserve">Look over the forms below, one more time. Make sure everything is correct. </w:t>
+      </w:r>
+    </w:p>
+    <w:p>
+      <w:pPr>
+        <w:pStyle w:val="NumberedList"/>
+        <w:numPr>
+          <w:ilvl w:val="0"/>
+          <w:numId w:val="12"/>
+        </w:numPr>
+        <w:suppressAutoHyphens w:val="0"/>
+      </w:pPr>
+      <w:r>
+        <w:t xml:space="preserve">Be sure to include the </w:t>
+      </w:r>
+      <w:hyperlink w:anchor="_Record_Appendix_(filed" w:history="1">
+        <w:r>
+          <w:rPr>
+            <w:rStyle w:val="Hyperlink"/>
+          </w:rPr>
+          <w:t>Record Appendix</w:t>
+        </w:r>
+      </w:hyperlink>
+      <w:r>
+        <w:t xml:space="preserve"> and </w:t>
+      </w:r>
+      <w:hyperlink w:anchor="_Impounded_Record_Appendix" w:history="1">
+        <w:r>
+          <w:rPr>
+            <w:rStyle w:val="Hyperlink"/>
+          </w:rPr>
+          <w:t>Impounded Recor</w:t>
+        </w:r>
+        <w:r>
+          <w:rPr>
+            <w:rStyle w:val="Hyperlink"/>
+          </w:rPr>
+          <w:t>d</w:t>
+        </w:r>
+        <w:r>
+          <w:rPr>
+            <w:rStyle w:val="Hyperlink"/>
+          </w:rPr>
+          <w:t xml:space="preserve"> Appendix</w:t>
+        </w:r>
+      </w:hyperlink>
+      <w:r>
+        <w:t>.</w:t>
+      </w:r>
+    </w:p>
+    <w:p>
+      <w:pPr>
+        <w:pStyle w:val="NumberedList"/>
+        <w:numPr>
+          <w:ilvl w:val="0"/>
+          <w:numId w:val="12"/>
+        </w:numPr>
+        <w:suppressAutoHyphens w:val="0"/>
+        <w:spacing w:after="0"/>
+      </w:pPr>
+      <w:r>
+        <w:t xml:space="preserve">Call the Court of Appeals Clerk’s Office at </w:t>
+      </w:r>
+    </w:p>
+    <w:p>
+      <w:pPr>
+        <w:pStyle w:val="NumberedList"/>
+        <w:spacing w:after="0"/>
+        <w:ind w:left="360"/>
+      </w:pPr>
+      <w:r>
+        <w:t>(617) 921-4443 if you need help delivering the forms to the court.</w:t>
+      </w:r>
+    </w:p>
+    <w:p>
+      <w:pPr>
+        <w:pStyle w:val="NumberedList"/>
+      </w:pPr>
+    </w:p>
+    <w:p>
+      <w:pPr>
+        <w:pStyle w:val="Heading2"/>
+      </w:pPr>
+      <w:r>
+        <w:t xml:space="preserve">What happens </w:t>
+      </w:r>
+      <w:r>
+        <w:t>after I file my appeal</w:t>
+      </w:r>
+      <w:r>
+        <w:t>?</w:t>
+      </w:r>
+    </w:p>
+    <w:p>
+      <w:r>
+        <w:t>The judge reads your appeal and the record appendix. They may decide based just on your papers, or they may schedule a hearing.</w:t>
+      </w:r>
+    </w:p>
+    <w:p>
+      <w:pPr>
         <w:pStyle w:val="ListParagraph"/>
         <w:numPr>
           <w:ilvl w:val="0"/>
-          <w:numId w:val="1"/>
+          <w:numId w:val="8"/>
         </w:numPr>
-        <w:snapToGrid w:val="0"/>
-        <w:rPr>
-          <w14:textOutline w14:w="9525" w14:cap="rnd" w14:cmpd="sng" w14:algn="ctr">
-            <w14:noFill/>
-            <w14:prstDash w14:val="solid"/>
-            <w14:bevel/>
-          </w14:textOutline>
-        </w:rPr>
-      </w:pPr>
-      <w:r>
-        <w:rPr>
-          <w14:textOutline w14:w="9525" w14:cap="rnd" w14:cmpd="sng" w14:algn="ctr">
-            <w14:noFill/>
-            <w14:prstDash w14:val="solid"/>
-            <w14:bevel/>
-          </w14:textOutline>
-        </w:rPr>
-        <w:t xml:space="preserve">The clerk will tell you how to go to the hearing. </w:t>
+        <w:suppressAutoHyphens w:val="0"/>
+        <w:ind w:left="360"/>
+      </w:pPr>
+      <w:r>
+        <w:t>Send your brief.</w:t>
       </w:r>
     </w:p>
     <w:p>
@@ -347,277 +455,866 @@
         <w:pStyle w:val="ListParagraph"/>
         <w:numPr>
           <w:ilvl w:val="0"/>
-          <w:numId w:val="1"/>
-        </w:numPr>
-        <w:snapToGrid w:val="0"/>
-        <w:rPr>
-          <w14:textOutline w14:w="9525" w14:cap="rnd" w14:cmpd="sng" w14:algn="ctr">
-            <w14:noFill/>
-            <w14:prstDash w14:val="solid"/>
-            <w14:bevel/>
-          </w14:textOutline>
-        </w:rPr>
-      </w:pPr>
-      <w:r>
-        <w:rPr>
-          <w14:textOutline w14:w="9525" w14:cap="rnd" w14:cmpd="sng" w14:algn="ctr">
-            <w14:noFill/>
-            <w14:prstDash w14:val="solid"/>
-            <w14:bevel/>
-          </w14:textOutline>
-        </w:rPr>
-        <w:t xml:space="preserve">If the judge decides to grant your </w:t>
-      </w:r>
-      <w:r>
-        <w:t xml:space="preserve">[motion/request]</w:t>
-      </w:r>
-      <w:r>
-        <w:rPr>
-          <w14:textOutline w14:w="9525" w14:cap="rnd" w14:cmpd="sng" w14:algn="ctr">
-            <w14:noFill/>
-            <w14:prstDash w14:val="solid"/>
-            <w14:bevel/>
-          </w14:textOutline>
-        </w:rPr>
-        <w:t>:.</w:t>
-      </w:r>
-      <w:proofErr w:type="gramEnd"/>
-    </w:p>
-    <w:p>
-      <w:pPr>
-        <w:pStyle w:val="ListParagraph"/>
-        <w:numPr>
-          <w:ilvl w:val="0"/>
-          <w:numId w:val="1"/>
-        </w:numPr>
-        <w:snapToGrid w:val="0"/>
-        <w:rPr>
-          <w14:textOutline w14:w="9525" w14:cap="rnd" w14:cmpd="sng" w14:algn="ctr">
-            <w14:noFill/>
-            <w14:prstDash w14:val="solid"/>
-            <w14:bevel/>
-          </w14:textOutline>
-        </w:rPr>
-      </w:pPr>
-      <w:r>
-        <w:rPr>
-          <w14:textOutline w14:w="9525" w14:cap="rnd" w14:cmpd="sng" w14:algn="ctr">
-            <w14:noFill/>
-            <w14:prstDash w14:val="solid"/>
-            <w14:bevel/>
-          </w14:textOutline>
-        </w:rPr>
-        <w:t>Check the order when you get it to make sure it is correct.</w:t>
-      </w:r>
-    </w:p>
-    <w:p>
-      <w:pPr>
-        <w:pStyle w:val="Heading2"/>
-      </w:pPr>
-      <w:r>
-        <w:t>To file your [answer/motion] right away</w:t>
-      </w:r>
-    </w:p>
-    <w:p>
-      <w:pPr>
-        <w:pStyle w:val="NumberedList"/>
-        <w:numPr>
-          <w:ilvl w:val="0"/>
-          <w:numId w:val="7"/>
-        </w:numPr>
-      </w:pPr>
-      <w:r>
-        <w:t xml:space="preserve">Look over the forms below, one more time. Make sure everything is correct. </w:t>
-      </w:r>
-    </w:p>
-    <w:p>
-      <w:pPr>
-        <w:pStyle w:val="NumberedList"/>
-        <w:numPr>
-          <w:ilvl w:val="0"/>
-          <w:numId w:val="7"/>
-        </w:numPr>
-      </w:pPr>
-      <w:r>
-        <w:t xml:space="preserve">Call the </w:t>
-      </w:r>
-      <w:r>
-        <w:t>{{</w:t>
-      </w:r>
-      <w:r>
-        <w:t xml:space="preserve"> trial_court </w:t>
-      </w:r>
-      <w:r>
-        <w:t>}}</w:t>
-      </w:r>
-      <w:r>
-        <w:t xml:space="preserve"> </w:t>
-      </w:r>
-      <w:r>
-        <w:t xml:space="preserve">{{ </w:t>
-      </w:r>
-      <w:r>
-        <w:t xml:space="preserve">showifdef('trial_court.phone_number') </w:t>
-      </w:r>
-      <w:r>
-        <w:t>}}</w:t>
-      </w:r>
-      <w:r>
-        <w:t xml:space="preserve"> to find out how they want you to send your forms to them.</w:t>
-      </w:r>
-    </w:p>
-    <w:p>
-      <w:pPr>
-        <w:pStyle w:val="NumberedList"/>
-        <w:numPr>
-          <w:ilvl w:val="0"/>
-          <w:numId w:val="7"/>
+          <w:numId w:val="8"/>
         </w:numPr>
         <w:suppressAutoHyphens w:val="0"/>
-      </w:pPr>
-      <w:r>
-        <w:t>{%p</w:t>
-      </w:r>
-      <w:r>
-        <w:t xml:space="preserve"> if defined('trial_court.address.address') </w:t>
-      </w:r>
-      <w:r>
-        <w:t>%}</w:t>
-      </w:r>
-      <w:r>
-        <w:t xml:space="preserve"> The address of your court, if you need it, is: </w:t>
-      </w:r>
-      <w:bookmarkStart w:id="3" w:name="_ayzduvo09uaz"/>
-      <w:bookmarkEnd w:id="3"/>
-      <w:r>
-        <w:br/>
-      </w:r>
-      <w:r>
-        <w:t xml:space="preserve">{{ </w:t>
-      </w:r>
-      <w:r>
-        <w:t xml:space="preserve">trial_court.address.on_one_line() </w:t>
-      </w:r>
-      <w:r>
-        <w:t>}}</w:t>
-      </w:r>
-      <w:r>
-        <w:t>.</w:t>
-      </w:r>
-    </w:p>
-    <w:p>
-      <w:pPr>
-        <w:pStyle w:val="NumberedList"/>
-        <w:numPr>
-          <w:ilvl w:val="0"/>
-          <w:numId w:val="7"/>
-        </w:numPr>
-        <w:suppressAutoHyphens w:val="0"/>
-      </w:pPr>
-      <w:r>
-        <w:t xml:space="preserve">{%p </w:t>
-      </w:r>
-      <w:r>
-        <w:t xml:space="preserve">endif </w:t>
-      </w:r>
-      <w:r>
-        <w:t>%}</w:t>
-      </w:r>
-    </w:p>
-    <w:p>
-      <w:pPr>
-        <w:pStyle w:val="NumberedList"/>
-      </w:pPr>
-    </w:p>
+        <w:ind w:left="360"/>
+      </w:pPr>
+      <w:proofErr w:type="gramStart"/>
+      <w:r>
+        <w:t>Wait</w:t>
+      </w:r>
+      <w:proofErr w:type="gramEnd"/>
+      <w:r>
+        <w:t xml:space="preserve"> for a reply.</w:t>
+      </w:r>
+    </w:p>
+    <w:p/>
     <w:p>
       <w:pPr>
         <w:pStyle w:val="Heading2"/>
       </w:pPr>
-      <w:r>
-        <w:t>What happens in the hearing?</w:t>
-      </w:r>
-    </w:p>
-    <w:p>
-      <w:r>
-        <w:t>The judge reads the complaint and the evidence. They may ask you questions.</w:t>
-      </w:r>
-    </w:p>
+      <w:bookmarkStart w:id="1" w:name="_7jbtnvplu76"/>
+      <w:bookmarkEnd w:id="1"/>
+      <w:r>
+        <w:t>What can the judge do?</w:t>
+      </w:r>
+    </w:p>
+    <w:p>
+      <w:r>
+        <w:t>The judge will read your brief. The court will notify you what to do next.</w:t>
+      </w:r>
+    </w:p>
+    <w:p/>
     <w:p>
       <w:r>
         <w:rPr>
           <w:b/>
         </w:rPr>
-        <w:t xml:space="preserve">Tell</w:t>
-      </w:r>
-      <w:r>
-        <w:t xml:space="preserve"> the judge why you need a Informal reply brief form. Talk about the facts that you wrote in your </w:t>
-      </w:r>
-      <w:r>
-        <w:t xml:space="preserve">answer/motion</w:t>
-      </w:r>
-      <w:r>
-        <w:t xml:space="preserve">. Tell the judge about any evidence that you have.</w:t>
-      </w:r>
-    </w:p>
-    <w:p/>
-    <w:p>
-      <w:pPr>
-        <w:pStyle w:val="Heading2"/>
-      </w:pPr>
-      <w:bookmarkStart w:id="4" w:name="_7jbtnvplu76"/>
-      <w:bookmarkEnd w:id="4"/>
-      <w:r>
-        <w:t>What can the judge do?</w:t>
-      </w:r>
-    </w:p>
-    <w:p>
-      <w:r>
-        <w:t xml:space="preserve">At the hearing the judge can:</w:t>
-      </w:r>
-    </w:p>
-    <w:p>
-      <w:pPr>
-        <w:pStyle w:val="Heading2"/>
-      </w:pPr>
-      <w:r>
-        <w:t>What happens if the judge makes the order?</w:t>
-      </w:r>
-    </w:p>
-    <w:p>
-      <w:r>
-        <w:t xml:space="preserve">If the judge decides to grant your order, they:</w:t>
-      </w:r>
-    </w:p>
-    <w:p>
-      <w:pPr>
-        <w:rPr>
-          <w:b/>
-        </w:rPr>
-      </w:pPr>
-    </w:p>
-    <w:p>
-      <w:r>
-        <w:rPr>
-          <w:b/>
-        </w:rPr>
         <w:t xml:space="preserve">Read </w:t>
       </w:r>
       <w:r>
-        <w:t>the order as soon as you get it. Call the court to fix any mistakes. You may need to go back in front of the judge to get the order corrected.</w:t>
-      </w:r>
-      <w:bookmarkStart w:id="5" w:name="_jpvqkqfibwqh"/>
-      <w:bookmarkStart w:id="6" w:name="_wjzvjugefec1"/>
-      <w:bookmarkEnd w:id="5"/>
-      <w:bookmarkEnd w:id="6"/>
-    </w:p>
+        <w:t>the decision as soon as you get it. Call the court to fix any mistakes. You may need to go back in front of the judge to get the decision corrected.</w:t>
+      </w:r>
+    </w:p>
+    <w:p/>
     <w:p>
       <w:pPr>
         <w:pStyle w:val="Heading2"/>
         <w:keepNext/>
       </w:pPr>
       <w:r>
-        <w:t xml:space="preserve">Learn more</w:t>
-      </w:r>
+        <w:t>Learn more</w:t>
+      </w:r>
+    </w:p>
+    <w:p>
+      <w:pPr>
+        <w:keepNext/>
+        <w:rPr>
+          <w:b/>
+        </w:rPr>
+      </w:pPr>
+      <w:r>
+        <w:t xml:space="preserve">Visit </w:t>
+      </w:r>
+      <w:hyperlink r:id="rId7" w:history="1">
+        <w:r>
+          <w:rPr>
+            <w:rStyle w:val="Hyperlink"/>
+            <w:b/>
+          </w:rPr>
+          <w:t>https://www.mass.gov/info-details/appeals-court-informal-brief-pilot-program</w:t>
+        </w:r>
+      </w:hyperlink>
+    </w:p>
+    <w:p>
+      <w:pPr>
+        <w:keepNext/>
+      </w:pPr>
+      <w:r>
+        <w:t>or use the QR code below:</w:t>
+      </w:r>
+    </w:p>
+    <w:p>
+      <w:r>
+        <w:rPr>
+          <w:noProof/>
+        </w:rPr>
+        <w:drawing>
+          <wp:inline distT="0" distB="0" distL="0" distR="0" wp14:anchorId="2D2D5274" wp14:editId="35E45EE9">
+            <wp:extent cx="914400" cy="914400"/>
+            <wp:effectExtent l="0" t="0" r="0" b="0"/>
+            <wp:docPr id="1001" name="Picture 1" descr="A qr code with a white background&#10;&#10;Description automatically generated"/>
+            <wp:cNvGraphicFramePr>
+              <a:graphicFrameLocks xmlns:a="http://schemas.openxmlformats.org/drawingml/2006/main" noChangeAspect="1"/>
+            </wp:cNvGraphicFramePr>
+            <a:graphic xmlns:a="http://schemas.openxmlformats.org/drawingml/2006/main">
+              <a:graphicData uri="http://schemas.openxmlformats.org/drawingml/2006/picture">
+                <pic:pic xmlns:pic="http://schemas.openxmlformats.org/drawingml/2006/picture">
+                  <pic:nvPicPr>
+                    <pic:cNvPr id="1001" name="Picture 1" descr="A qr code with a white background&#10;&#10;Description automatically generated"/>
+                    <pic:cNvPicPr/>
+                  </pic:nvPicPr>
+                  <pic:blipFill>
+                    <a:blip r:embed="rId8"/>
+                    <a:stretch>
+                      <a:fillRect/>
+                    </a:stretch>
+                  </pic:blipFill>
+                  <pic:spPr>
+                    <a:xfrm>
+                      <a:off x="0" y="0"/>
+                      <a:ext cx="914400" cy="914400"/>
+                    </a:xfrm>
+                    <a:prstGeom prst="rect">
+                      <a:avLst/>
+                    </a:prstGeom>
+                  </pic:spPr>
+                </pic:pic>
+              </a:graphicData>
+            </a:graphic>
+          </wp:inline>
+        </w:drawing>
+      </w:r>
+    </w:p>
+    <w:p/>
+    <w:p/>
+    <w:p/>
+    <w:p/>
+    <w:p/>
+    <w:p/>
+    <w:p/>
+    <w:p/>
+    <w:p/>
+    <w:p/>
+    <w:p/>
+    <w:p/>
+    <w:p/>
+    <w:p/>
+    <w:p/>
+    <w:p/>
+    <w:p/>
+    <w:p/>
+    <w:p/>
+    <w:p/>
+    <w:p/>
+    <w:p/>
+    <w:p/>
+    <w:p/>
+    <w:p/>
+    <w:p/>
+    <w:p/>
+    <w:p/>
+    <w:p/>
+    <w:p/>
+    <w:p>
+      <w:pPr>
+        <w:pStyle w:val="Heading2"/>
+      </w:pPr>
+      <w:bookmarkStart w:id="2" w:name="_Filing_the_brief"/>
+      <w:bookmarkEnd w:id="2"/>
+      <w:r>
+        <w:lastRenderedPageBreak/>
+        <w:t>Filing the brief electronically</w:t>
+      </w:r>
+    </w:p>
+    <w:p>
+      <w:pPr>
+        <w:jc w:val="center"/>
+        <w:rPr>
+          <w:b/>
+          <w:bCs/>
+        </w:rPr>
+      </w:pPr>
+    </w:p>
+    <w:p>
+      <w:r>
+        <w:t>You can file this brief electronically with the Appeals Court by converting and saving this Word document to a PDF. To save as a PDF, please go to "</w:t>
+      </w:r>
+      <w:r>
+        <w:rPr>
+          <w:b/>
+          <w:bCs/>
+        </w:rPr>
+        <w:t>File</w:t>
+      </w:r>
+      <w:r>
+        <w:t>" and select "</w:t>
+      </w:r>
+      <w:r>
+        <w:rPr>
+          <w:b/>
+          <w:bCs/>
+        </w:rPr>
+        <w:t>Save as Adobe PDF</w:t>
+      </w:r>
+      <w:r>
+        <w:t xml:space="preserve">." </w:t>
+      </w:r>
+    </w:p>
+    <w:p>
+      <w:r>
+        <w:t>Then, enter the appropriate file name for the PDF (e.g., Informal Appellant Brief) and select the folder where you wish to save this document. Lastly, press the "</w:t>
+      </w:r>
+      <w:r>
+        <w:rPr>
+          <w:b/>
+          <w:bCs/>
+        </w:rPr>
+        <w:t>Save</w:t>
+      </w:r>
+      <w:r>
+        <w:t xml:space="preserve">" button at the bottom to complete saving. An informal brief may be electronically served and filed by </w:t>
+      </w:r>
+      <w:hyperlink r:id="rId9" w:history="1">
+        <w:r>
+          <w:rPr>
+            <w:rStyle w:val="Hyperlink"/>
+          </w:rPr>
+          <w:t>creati</w:t>
+        </w:r>
+        <w:r>
+          <w:rPr>
+            <w:rStyle w:val="Hyperlink"/>
+          </w:rPr>
+          <w:t>n</w:t>
+        </w:r>
+        <w:r>
+          <w:rPr>
+            <w:rStyle w:val="Hyperlink"/>
+          </w:rPr>
+          <w:t>g an account</w:t>
+        </w:r>
+      </w:hyperlink>
+      <w:r>
+        <w:t xml:space="preserve">. </w:t>
+      </w:r>
+    </w:p>
+    <w:p/>
+    <w:p/>
+    <w:p/>
+    <w:p/>
+    <w:p/>
+    <w:p/>
+    <w:p/>
+    <w:p/>
+    <w:p/>
+    <w:p/>
+    <w:p/>
+    <w:p/>
+    <w:p/>
+    <w:p/>
+    <w:p/>
+    <w:p/>
+    <w:p/>
+    <w:p/>
+    <w:p/>
+    <w:p>
+      <w:pPr>
+        <w:jc w:val="center"/>
+        <w:rPr>
+          <w:b/>
+          <w:bCs/>
+        </w:rPr>
+      </w:pPr>
+    </w:p>
+    <w:p>
+      <w:pPr>
+        <w:pStyle w:val="Heading2"/>
+      </w:pPr>
+      <w:bookmarkStart w:id="3" w:name="_Filing_the_brief_1"/>
+      <w:bookmarkEnd w:id="3"/>
+      <w:r>
+        <w:t>Filing the brief by mail</w:t>
+      </w:r>
+    </w:p>
+    <w:p>
+      <w:pPr>
+        <w:jc w:val="center"/>
+        <w:rPr>
+          <w:b/>
+          <w:bCs/>
+        </w:rPr>
+      </w:pPr>
+    </w:p>
+    <w:p>
+      <w:r>
+        <w:t>If you are not filing electronically, an original paper copy may be mailed to:</w:t>
+      </w:r>
+    </w:p>
+    <w:p>
+      <w:pPr>
+        <w:jc w:val="center"/>
+      </w:pPr>
+    </w:p>
+    <w:p>
+      <w:pPr>
+        <w:spacing w:after="0"/>
+        <w:ind w:left="720"/>
+        <w:rPr>
+          <w:b/>
+          <w:bCs/>
+        </w:rPr>
+      </w:pPr>
+      <w:r>
+        <w:rPr>
+          <w:b/>
+          <w:bCs/>
+        </w:rPr>
+        <w:t>Massachusetts Appeals Court</w:t>
+      </w:r>
+    </w:p>
+    <w:p>
+      <w:pPr>
+        <w:spacing w:after="0"/>
+        <w:ind w:left="720"/>
+        <w:rPr>
+          <w:b/>
+          <w:bCs/>
+        </w:rPr>
+      </w:pPr>
+      <w:r>
+        <w:rPr>
+          <w:b/>
+          <w:bCs/>
+        </w:rPr>
+        <w:t>Clerk's Office</w:t>
+      </w:r>
+    </w:p>
+    <w:p>
+      <w:pPr>
+        <w:spacing w:after="0"/>
+        <w:ind w:left="720"/>
+        <w:rPr>
+          <w:b/>
+          <w:bCs/>
+        </w:rPr>
+      </w:pPr>
+      <w:r>
+        <w:rPr>
+          <w:b/>
+          <w:bCs/>
+        </w:rPr>
+        <w:t>1 Pemberton Square, Room 1200</w:t>
+      </w:r>
+    </w:p>
+    <w:p>
+      <w:pPr>
+        <w:spacing w:after="0"/>
+        <w:ind w:left="720"/>
+        <w:rPr>
+          <w:b/>
+          <w:bCs/>
+        </w:rPr>
+      </w:pPr>
+      <w:r>
+        <w:rPr>
+          <w:b/>
+          <w:bCs/>
+        </w:rPr>
+        <w:t>Boston, MA, 02108</w:t>
+      </w:r>
+    </w:p>
+    <w:p/>
+    <w:p>
+      <w:r>
+        <w:t xml:space="preserve">Also, send a copy to each party involved in the case. </w:t>
+      </w:r>
+    </w:p>
+    <w:p/>
+    <w:p>
+      <w:r>
+        <w:t>To print a copy of this Word document, please go to "</w:t>
+      </w:r>
+      <w:r>
+        <w:rPr>
+          <w:b/>
+          <w:bCs/>
+        </w:rPr>
+        <w:t>File</w:t>
+      </w:r>
+      <w:r>
+        <w:t>" and select "</w:t>
+      </w:r>
+      <w:r>
+        <w:rPr>
+          <w:b/>
+          <w:bCs/>
+        </w:rPr>
+        <w:t>Print</w:t>
+      </w:r>
+      <w:r>
+        <w:t>." Then, choose the correct printer and customize your print settings (e.g., number of copies). Lastly, press the "</w:t>
+      </w:r>
+      <w:r>
+        <w:rPr>
+          <w:b/>
+          <w:bCs/>
+        </w:rPr>
+        <w:t>Print</w:t>
+      </w:r>
+      <w:r>
+        <w:t>" button, with the printer icon, to complete printing.</w:t>
+      </w:r>
+    </w:p>
+    <w:p/>
+    <w:p/>
+    <w:p/>
+    <w:p/>
+    <w:p/>
+    <w:p/>
+    <w:p/>
+    <w:p/>
+    <w:p/>
+    <w:p/>
+    <w:p/>
+    <w:p/>
+    <w:p/>
+    <w:p/>
+    <w:p>
+      <w:pPr>
+        <w:spacing w:after="0"/>
+        <w:sectPr>
+          <w:type w:val="continuous"/>
+          <w:pgSz w:w="12240" w:h="15840"/>
+          <w:pgMar w:top="720" w:right="720" w:bottom="720" w:left="720" w:header="0" w:footer="0" w:gutter="0"/>
+          <w:cols w:num="2" w:space="720"/>
+          <w:formProt w:val="0"/>
+          <w:docGrid w:linePitch="326"/>
+        </w:sectPr>
+      </w:pPr>
+      <w:r>
+        <w:br w:type="page"/>
+      </w:r>
+    </w:p>
+    <w:p>
+      <w:pPr>
+        <w:pStyle w:val="Heading2"/>
+      </w:pPr>
+      <w:bookmarkStart w:id="4" w:name="_Record_Appendix_(filed"/>
+      <w:bookmarkEnd w:id="4"/>
+      <w:r>
+        <w:lastRenderedPageBreak/>
+        <w:t>Record Appendix (filed as a separate document)</w:t>
+      </w:r>
+    </w:p>
+    <w:p>
+      <w:pPr>
+        <w:spacing w:after="0"/>
+        <w:jc w:val="center"/>
+        <w:rPr>
+          <w:b/>
+          <w:bCs/>
+          <w:sz w:val="28"/>
+          <w:szCs w:val="28"/>
+          <w:u w:val="single"/>
+          <w:lang w:val="en-US"/>
+        </w:rPr>
+      </w:pPr>
+    </w:p>
+    <w:p>
+      <w:pPr>
+        <w:rPr>
+          <w:lang w:val="en-US"/>
+        </w:rPr>
+      </w:pPr>
+      <w:r>
+        <w:rPr>
+          <w:lang w:val="en-US"/>
+        </w:rPr>
+        <w:tab/>
+        <w:t xml:space="preserve">If you are the appealing party, your informal brief must be accompanied by a separate document called the record appendix.  The record appendix contains copies of all the documents filed in or created by the lower court or agency that are not impounded and are relevant to the Appeals Court's review of the issues raised on appeal, including copies of all documents you have referenced in your informal brief.  A record appendix template is provided as part of this pilot program.  Please note that there is a </w:t>
+      </w:r>
+      <w:r>
+        <w:rPr>
+          <w:b/>
+          <w:bCs/>
+          <w:lang w:val="en-US"/>
+        </w:rPr>
+        <w:t>special procedure for filing impounded information</w:t>
+      </w:r>
+      <w:r>
+        <w:rPr>
+          <w:lang w:val="en-US"/>
+        </w:rPr>
+        <w:t xml:space="preserve"> that is described below and in section (d) (4) of the Informal Brief Guidance.</w:t>
+      </w:r>
+    </w:p>
+    <w:p>
+      <w:pPr>
+        <w:rPr>
+          <w:lang w:val="en-US"/>
+        </w:rPr>
+      </w:pPr>
+    </w:p>
+    <w:p>
+      <w:pPr>
+        <w:rPr>
+          <w:lang w:val="en-US"/>
+        </w:rPr>
+      </w:pPr>
+      <w:r>
+        <w:rPr>
+          <w:lang w:val="en-US"/>
+        </w:rPr>
+        <w:tab/>
+        <w:t>Examples of documents to include in the record appendix include the trial court docket sheet; the order(s), ruling(s), or judgment(s) that you challenge, including any findings of fact, memorandum of decision, or jury verdict slips; relevant exhibits filed in the lower court or agency; relevant motions, memoranda, pleadings, or other documents filed by the party filing the informal brief or the other party or parties to the case; and the notice(s) of appeal.</w:t>
+      </w:r>
+    </w:p>
+    <w:p>
+      <w:pPr>
+        <w:rPr>
+          <w:lang w:val="en-US"/>
+        </w:rPr>
+      </w:pPr>
+    </w:p>
+    <w:p>
+      <w:pPr>
+        <w:rPr>
+          <w:lang w:val="en-US"/>
+        </w:rPr>
+      </w:pPr>
+      <w:r>
+        <w:rPr>
+          <w:lang w:val="en-US"/>
+        </w:rPr>
+        <w:tab/>
+        <w:t xml:space="preserve">The record appendix must have consecutive page numbers, with the cover being page one, and include a table of contents that lists each document by its title and the page where it begins.  If there is more than one volume of record appendix, each volume must be numbered (example, vol. 1, vol. 2).  The page numbers for each volume of appendix should restart, with the cover page being page one. A copy of each volume of the record appendix must be served </w:t>
+      </w:r>
+      <w:proofErr w:type="gramStart"/>
+      <w:r>
+        <w:rPr>
+          <w:lang w:val="en-US"/>
+        </w:rPr>
+        <w:t>on</w:t>
+      </w:r>
+      <w:proofErr w:type="gramEnd"/>
+      <w:r>
+        <w:rPr>
+          <w:lang w:val="en-US"/>
+        </w:rPr>
+        <w:t xml:space="preserve"> each party in the case, with the service identified in your certificate of service. </w:t>
+      </w:r>
+    </w:p>
+    <w:p>
+      <w:pPr>
+        <w:rPr>
+          <w:lang w:val="en-US"/>
+        </w:rPr>
+      </w:pPr>
+    </w:p>
+    <w:p>
+      <w:pPr>
+        <w:rPr>
+          <w:lang w:val="en-US"/>
+        </w:rPr>
+      </w:pPr>
+      <w:r>
+        <w:rPr>
+          <w:lang w:val="en-US"/>
+        </w:rPr>
+        <w:tab/>
+        <w:t>If this is a civil case, then you, the appealing party, are responsible for giving the Appeals Court transcripts of any hearings that are relevant to the appeal.  If this is a criminal case, the transcripts will be provided directly to the Appeals Court if you ordered them.  Transcripts can be included in the record appendix as a numbered volume, or they may be filed separately as they are.  The Appeals Court may decline to consider arguments in an informal brief that are not supported by evidence in the record appendix or transcript(s).</w:t>
+      </w:r>
+    </w:p>
+    <w:p>
+      <w:pPr>
+        <w:rPr>
+          <w:lang w:val="en-US"/>
+        </w:rPr>
+      </w:pPr>
+    </w:p>
+    <w:p>
+      <w:pPr>
+        <w:rPr>
+          <w:lang w:val="en-US"/>
+        </w:rPr>
+      </w:pPr>
+      <w:r>
+        <w:rPr>
+          <w:lang w:val="en-US"/>
+        </w:rPr>
+        <w:tab/>
+      </w:r>
+      <w:r>
+        <w:rPr>
+          <w:b/>
+          <w:bCs/>
+          <w:lang w:val="en-US"/>
+        </w:rPr>
+        <w:t>Please note that only materials that were presented to the lower court or agency may be included in the record appendix</w:t>
+      </w:r>
+      <w:r>
+        <w:rPr>
+          <w:lang w:val="en-US"/>
+        </w:rPr>
+        <w:t>.  If you wish to include materials that were not presented to the lower court or agency, you must file a motion in the Appeals Court seeking permission to do so.  (Such motions are usually denied because the Appeals Court reviews the judge's decision based only on the information that was before the judge.)</w:t>
+      </w:r>
+    </w:p>
+    <w:p>
+      <w:pPr>
+        <w:rPr>
+          <w:lang w:val="en-US"/>
+        </w:rPr>
+      </w:pPr>
+    </w:p>
+    <w:p>
+      <w:pPr>
+        <w:rPr>
+          <w:lang w:val="en-US"/>
+        </w:rPr>
+      </w:pPr>
+      <w:r>
+        <w:rPr>
+          <w:lang w:val="en-US"/>
+        </w:rPr>
+        <w:tab/>
+        <w:t>The appellee (party responding to an appeal) can also file a record appendix with the appellee brief.  If they do, the appellee's record appendix will be called the "supplemental appendix."  You may file a reply brief in response to the appellee brief and supplemental appendix, but you may not file another appendix.</w:t>
+      </w:r>
+    </w:p>
+    <w:p>
+      <w:pPr>
+        <w:rPr>
+          <w:lang w:val="en-US"/>
+        </w:rPr>
+      </w:pPr>
+    </w:p>
+    <w:p>
+      <w:pPr>
+        <w:rPr>
+          <w:lang w:val="en-US"/>
+        </w:rPr>
+      </w:pPr>
+    </w:p>
+    <w:p>
+      <w:pPr>
+        <w:rPr>
+          <w:lang w:val="en-US"/>
+        </w:rPr>
+      </w:pPr>
+    </w:p>
+    <w:p>
+      <w:pPr>
+        <w:rPr>
+          <w:lang w:val="en-US"/>
+        </w:rPr>
+      </w:pPr>
+    </w:p>
+    <w:p>
+      <w:pPr>
+        <w:rPr>
+          <w:lang w:val="en-US"/>
+        </w:rPr>
+      </w:pPr>
+    </w:p>
+    <w:p>
+      <w:pPr>
+        <w:rPr>
+          <w:lang w:val="en-US"/>
+        </w:rPr>
+      </w:pPr>
+    </w:p>
+    <w:p>
+      <w:pPr>
+        <w:rPr>
+          <w:lang w:val="en-US"/>
+        </w:rPr>
+      </w:pPr>
+    </w:p>
+    <w:p>
+      <w:pPr>
+        <w:rPr>
+          <w:lang w:val="en-US"/>
+        </w:rPr>
+      </w:pPr>
+    </w:p>
+    <w:p>
+      <w:pPr>
+        <w:rPr>
+          <w:lang w:val="en-US"/>
+        </w:rPr>
+      </w:pPr>
+    </w:p>
+    <w:p>
+      <w:pPr>
+        <w:rPr>
+          <w:lang w:val="en-US"/>
+        </w:rPr>
+      </w:pPr>
+    </w:p>
+    <w:p>
+      <w:pPr>
+        <w:rPr>
+          <w:lang w:val="en-US"/>
+        </w:rPr>
+      </w:pPr>
+    </w:p>
+    <w:p>
+      <w:pPr>
+        <w:rPr>
+          <w:lang w:val="en-US"/>
+        </w:rPr>
+      </w:pPr>
+    </w:p>
+    <w:p>
+      <w:pPr>
+        <w:rPr>
+          <w:lang w:val="en-US"/>
+        </w:rPr>
+      </w:pPr>
+    </w:p>
+    <w:p>
+      <w:pPr>
+        <w:rPr>
+          <w:lang w:val="en-US"/>
+        </w:rPr>
+      </w:pPr>
+    </w:p>
+    <w:p>
+      <w:pPr>
+        <w:pStyle w:val="Heading2"/>
+      </w:pPr>
+      <w:bookmarkStart w:id="5" w:name="_Impounded_Record_Appendix"/>
+      <w:bookmarkEnd w:id="5"/>
+      <w:r>
+        <w:lastRenderedPageBreak/>
+        <w:t>Impounded Record Appendix (filed as a separate document)</w:t>
+      </w:r>
+    </w:p>
+    <w:p>
+      <w:pPr>
+        <w:rPr>
+          <w:lang w:val="en-US"/>
+        </w:rPr>
+      </w:pPr>
+    </w:p>
+    <w:p>
+      <w:pPr>
+        <w:rPr>
+          <w:lang w:val="en-US"/>
+        </w:rPr>
+      </w:pPr>
+      <w:r>
+        <w:rPr>
+          <w:b/>
+          <w:bCs/>
+          <w:lang w:val="en-US"/>
+        </w:rPr>
+        <w:tab/>
+      </w:r>
+      <w:r>
+        <w:rPr>
+          <w:lang w:val="en-US"/>
+        </w:rPr>
+        <w:t xml:space="preserve">In addition to information that is automatically impounded or confidential under a law or court rule, such as the names of children or victims of certain crimes or financial statements in a divorce or child support case, any information or document that was impounded in the trial court continues to be impounded in the Appeals Court.  </w:t>
+      </w:r>
+      <w:r>
+        <w:rPr>
+          <w:b/>
+          <w:bCs/>
+          <w:lang w:val="en-US"/>
+        </w:rPr>
+        <w:t>You are responsible for finding out which if any such laws or rules apply in your case</w:t>
+      </w:r>
+      <w:r>
+        <w:rPr>
+          <w:lang w:val="en-US"/>
+        </w:rPr>
+        <w:t>.</w:t>
+      </w:r>
+    </w:p>
+    <w:p>
+      <w:pPr>
+        <w:rPr>
+          <w:lang w:val="en-US"/>
+        </w:rPr>
+      </w:pPr>
+    </w:p>
+    <w:p>
+      <w:pPr>
+        <w:rPr>
+          <w:lang w:val="en-US"/>
+        </w:rPr>
+      </w:pPr>
+      <w:r>
+        <w:rPr>
+          <w:lang w:val="en-US"/>
+        </w:rPr>
+        <w:tab/>
+        <w:t xml:space="preserve">Documents containing </w:t>
+      </w:r>
+      <w:r>
+        <w:rPr>
+          <w:b/>
+          <w:bCs/>
+          <w:lang w:val="en-US"/>
+        </w:rPr>
+        <w:t>impounded information must be filed in a separate record appendix volume</w:t>
+      </w:r>
+      <w:r>
+        <w:rPr>
+          <w:lang w:val="en-US"/>
+        </w:rPr>
+        <w:t xml:space="preserve"> whose cover states it "Contains Impounded Material."  Like your regular record appendix, this impounded volume of appendix must have consecutive page numbers, with the cover page being page one, and must have a table of contents listing each document along with the page where it begins.  A template is provided as part of this pilot program.</w:t>
+      </w:r>
+    </w:p>
+    <w:p>
+      <w:pPr>
+        <w:rPr>
+          <w:lang w:val="en-US"/>
+        </w:rPr>
+      </w:pPr>
+    </w:p>
+    <w:p>
+      <w:pPr>
+        <w:rPr>
+          <w:lang w:val="en-US"/>
+        </w:rPr>
+      </w:pPr>
+      <w:r>
+        <w:rPr>
+          <w:lang w:val="en-US"/>
+        </w:rPr>
+        <w:tab/>
+        <w:t xml:space="preserve">Documents that are not impounded but appear in an appendix and contain confidential or personal identifying information (PII) must be "redacted," which means </w:t>
+      </w:r>
+      <w:r>
+        <w:rPr>
+          <w:b/>
+          <w:bCs/>
+          <w:lang w:val="en-US"/>
+        </w:rPr>
+        <w:t>the confidential information and PII is blacked out so it cannot be seen</w:t>
+      </w:r>
+      <w:r>
+        <w:rPr>
+          <w:lang w:val="en-US"/>
+        </w:rPr>
+        <w:t>.  Examples of PII are Social Security numbers, taxpayer identification numbers, driver's license numbers, State-issued ID card numbers, passport numbers, financial account numbers, and credit or debit card numbers.</w:t>
+      </w:r>
+    </w:p>
+    <w:p>
+      <w:pPr>
+        <w:rPr>
+          <w:lang w:val="en-US"/>
+        </w:rPr>
+        <w:sectPr>
+          <w:type w:val="continuous"/>
+          <w:pgSz w:w="12240" w:h="15840"/>
+          <w:pgMar w:top="720" w:right="720" w:bottom="720" w:left="720" w:header="0" w:footer="0" w:gutter="0"/>
+          <w:cols w:space="720"/>
+          <w:formProt w:val="0"/>
+          <w:docGrid w:linePitch="326"/>
+        </w:sectPr>
+      </w:pPr>
+    </w:p>
+    <w:p>
+      <w:pPr>
+        <w:spacing w:after="0"/>
+        <w:rPr>
+          <w:lang w:val="en-US"/>
+        </w:rPr>
+      </w:pPr>
     </w:p>
     <w:p/>
     <w:sectPr>
@@ -633,7 +1330,7 @@
 </file>
 
 <file path=word/endnotes.xml><?xml version="1.0" encoding="utf-8"?>
-<w:endnotes xmlns:wpc="http://schemas.microsoft.com/office/word/2010/wordprocessingCanvas" xmlns:cx="http://schemas.microsoft.com/office/drawing/2014/chartex" xmlns:cx1="http://schemas.microsoft.com/office/drawing/2015/9/8/chartex" xmlns:cx2="http://schemas.microsoft.com/office/drawing/2015/10/21/chartex" xmlns:cx3="http://schemas.microsoft.com/office/drawing/2016/5/9/chartex" xmlns:cx4="http://schemas.microsoft.com/office/drawing/2016/5/10/chartex" xmlns:cx5="http://schemas.microsoft.com/office/drawing/2016/5/11/chartex" xmlns:cx6="http://schemas.microsoft.com/office/drawing/2016/5/12/chartex" xmlns:cx7="http://schemas.microsoft.com/office/drawing/2016/5/13/chartex" xmlns:cx8="http://schemas.microsoft.com/office/drawing/2016/5/14/chartex" xmlns:mc="http://schemas.openxmlformats.org/markup-compatibility/2006" xmlns:aink="http://schemas.microsoft.com/office/drawing/2016/ink" xmlns:am3d="http://schemas.microsoft.com/office/drawing/2017/model3d" xmlns:o="urn:schemas-microsoft-com:office:office" xmlns:r="http://schemas.openxmlformats.org/officeDocument/2006/relationships" xmlns:m="http://schemas.openxmlformats.org/officeDocument/2006/math" xmlns:v="urn:schemas-microsoft-com:vml" xmlns:wp14="http://schemas.microsoft.com/office/word/2010/wordprocessingDrawing" xmlns:wp="http://schemas.openxmlformats.org/drawingml/2006/wordprocessingDrawing" xmlns:w10="urn:schemas-microsoft-com:office:word" xmlns:w="http://schemas.openxmlformats.org/wordprocessingml/2006/main" xmlns:w14="http://schemas.microsoft.com/office/word/2010/wordml" xmlns:w15="http://schemas.microsoft.com/office/word/2012/wordml" xmlns:w16cid="http://schemas.microsoft.com/office/word/2016/wordml/cid" xmlns:w16se="http://schemas.microsoft.com/office/word/2015/wordml/symex" xmlns:wpg="http://schemas.microsoft.com/office/word/2010/wordprocessingGroup" xmlns:wpi="http://schemas.microsoft.com/office/word/2010/wordprocessingInk" xmlns:wne="http://schemas.microsoft.com/office/word/2006/wordml" xmlns:wps="http://schemas.microsoft.com/office/word/2010/wordprocessingShape" mc:Ignorable="w14 w15 w16se w16cid wp14">
+<w:endnotes xmlns:wpc="http://schemas.microsoft.com/office/word/2010/wordprocessingCanvas" xmlns:cx="http://schemas.microsoft.com/office/drawing/2014/chartex" xmlns:cx1="http://schemas.microsoft.com/office/drawing/2015/9/8/chartex" xmlns:cx2="http://schemas.microsoft.com/office/drawing/2015/10/21/chartex" xmlns:cx3="http://schemas.microsoft.com/office/drawing/2016/5/9/chartex" xmlns:cx4="http://schemas.microsoft.com/office/drawing/2016/5/10/chartex" xmlns:cx5="http://schemas.microsoft.com/office/drawing/2016/5/11/chartex" xmlns:cx6="http://schemas.microsoft.com/office/drawing/2016/5/12/chartex" xmlns:cx7="http://schemas.microsoft.com/office/drawing/2016/5/13/chartex" xmlns:cx8="http://schemas.microsoft.com/office/drawing/2016/5/14/chartex" xmlns:mc="http://schemas.openxmlformats.org/markup-compatibility/2006" xmlns:aink="http://schemas.microsoft.com/office/drawing/2016/ink" xmlns:am3d="http://schemas.microsoft.com/office/drawing/2017/model3d" xmlns:o="urn:schemas-microsoft-com:office:office" xmlns:oel="http://schemas.microsoft.com/office/2019/extlst" xmlns:r="http://schemas.openxmlformats.org/officeDocument/2006/relationships" xmlns:m="http://schemas.openxmlformats.org/officeDocument/2006/math" xmlns:v="urn:schemas-microsoft-com:vml" xmlns:wp14="http://schemas.microsoft.com/office/word/2010/wordprocessingDrawing" xmlns:wp="http://schemas.openxmlformats.org/drawingml/2006/wordprocessingDrawing" xmlns:w10="urn:schemas-microsoft-com:office:word" xmlns:w="http://schemas.openxmlformats.org/wordprocessingml/2006/main" xmlns:w14="http://schemas.microsoft.com/office/word/2010/wordml" xmlns:w15="http://schemas.microsoft.com/office/word/2012/wordml" xmlns:w16cex="http://schemas.microsoft.com/office/word/2018/wordml/cex" xmlns:w16cid="http://schemas.microsoft.com/office/word/2016/wordml/cid" xmlns:w16="http://schemas.microsoft.com/office/word/2018/wordml" xmlns:w16du="http://schemas.microsoft.com/office/word/2023/wordml/word16du" xmlns:w16sdtdh="http://schemas.microsoft.com/office/word/2020/wordml/sdtdatahash" xmlns:w16se="http://schemas.microsoft.com/office/word/2015/wordml/symex" xmlns:wpg="http://schemas.microsoft.com/office/word/2010/wordprocessingGroup" xmlns:wpi="http://schemas.microsoft.com/office/word/2010/wordprocessingInk" xmlns:wne="http://schemas.microsoft.com/office/word/2006/wordml" xmlns:wps="http://schemas.microsoft.com/office/word/2010/wordprocessingShape" mc:Ignorable="w14 w15 w16se w16cid w16 w16cex w16sdtdh w16du wp14">
   <w:endnote w:type="separator" w:id="-1">
     <w:p>
       <w:pPr>
@@ -658,7 +1355,7 @@
 </file>
 
 <file path=word/footnotes.xml><?xml version="1.0" encoding="utf-8"?>
-<w:footnotes xmlns:wpc="http://schemas.microsoft.com/office/word/2010/wordprocessingCanvas" xmlns:cx="http://schemas.microsoft.com/office/drawing/2014/chartex" xmlns:cx1="http://schemas.microsoft.com/office/drawing/2015/9/8/chartex" xmlns:cx2="http://schemas.microsoft.com/office/drawing/2015/10/21/chartex" xmlns:cx3="http://schemas.microsoft.com/office/drawing/2016/5/9/chartex" xmlns:cx4="http://schemas.microsoft.com/office/drawing/2016/5/10/chartex" xmlns:cx5="http://schemas.microsoft.com/office/drawing/2016/5/11/chartex" xmlns:cx6="http://schemas.microsoft.com/office/drawing/2016/5/12/chartex" xmlns:cx7="http://schemas.microsoft.com/office/drawing/2016/5/13/chartex" xmlns:cx8="http://schemas.microsoft.com/office/drawing/2016/5/14/chartex" xmlns:mc="http://schemas.openxmlformats.org/markup-compatibility/2006" xmlns:aink="http://schemas.microsoft.com/office/drawing/2016/ink" xmlns:am3d="http://schemas.microsoft.com/office/drawing/2017/model3d" xmlns:o="urn:schemas-microsoft-com:office:office" xmlns:r="http://schemas.openxmlformats.org/officeDocument/2006/relationships" xmlns:m="http://schemas.openxmlformats.org/officeDocument/2006/math" xmlns:v="urn:schemas-microsoft-com:vml" xmlns:wp14="http://schemas.microsoft.com/office/word/2010/wordprocessingDrawing" xmlns:wp="http://schemas.openxmlformats.org/drawingml/2006/wordprocessingDrawing" xmlns:w10="urn:schemas-microsoft-com:office:word" xmlns:w="http://schemas.openxmlformats.org/wordprocessingml/2006/main" xmlns:w14="http://schemas.microsoft.com/office/word/2010/wordml" xmlns:w15="http://schemas.microsoft.com/office/word/2012/wordml" xmlns:w16cid="http://schemas.microsoft.com/office/word/2016/wordml/cid" xmlns:w16se="http://schemas.microsoft.com/office/word/2015/wordml/symex" xmlns:wpg="http://schemas.microsoft.com/office/word/2010/wordprocessingGroup" xmlns:wpi="http://schemas.microsoft.com/office/word/2010/wordprocessingInk" xmlns:wne="http://schemas.microsoft.com/office/word/2006/wordml" xmlns:wps="http://schemas.microsoft.com/office/word/2010/wordprocessingShape" mc:Ignorable="w14 w15 w16se w16cid wp14">
+<w:footnotes xmlns:wpc="http://schemas.microsoft.com/office/word/2010/wordprocessingCanvas" xmlns:cx="http://schemas.microsoft.com/office/drawing/2014/chartex" xmlns:cx1="http://schemas.microsoft.com/office/drawing/2015/9/8/chartex" xmlns:cx2="http://schemas.microsoft.com/office/drawing/2015/10/21/chartex" xmlns:cx3="http://schemas.microsoft.com/office/drawing/2016/5/9/chartex" xmlns:cx4="http://schemas.microsoft.com/office/drawing/2016/5/10/chartex" xmlns:cx5="http://schemas.microsoft.com/office/drawing/2016/5/11/chartex" xmlns:cx6="http://schemas.microsoft.com/office/drawing/2016/5/12/chartex" xmlns:cx7="http://schemas.microsoft.com/office/drawing/2016/5/13/chartex" xmlns:cx8="http://schemas.microsoft.com/office/drawing/2016/5/14/chartex" xmlns:mc="http://schemas.openxmlformats.org/markup-compatibility/2006" xmlns:aink="http://schemas.microsoft.com/office/drawing/2016/ink" xmlns:am3d="http://schemas.microsoft.com/office/drawing/2017/model3d" xmlns:o="urn:schemas-microsoft-com:office:office" xmlns:oel="http://schemas.microsoft.com/office/2019/extlst" xmlns:r="http://schemas.openxmlformats.org/officeDocument/2006/relationships" xmlns:m="http://schemas.openxmlformats.org/officeDocument/2006/math" xmlns:v="urn:schemas-microsoft-com:vml" xmlns:wp14="http://schemas.microsoft.com/office/word/2010/wordprocessingDrawing" xmlns:wp="http://schemas.openxmlformats.org/drawingml/2006/wordprocessingDrawing" xmlns:w10="urn:schemas-microsoft-com:office:word" xmlns:w="http://schemas.openxmlformats.org/wordprocessingml/2006/main" xmlns:w14="http://schemas.microsoft.com/office/word/2010/wordml" xmlns:w15="http://schemas.microsoft.com/office/word/2012/wordml" xmlns:w16cex="http://schemas.microsoft.com/office/word/2018/wordml/cex" xmlns:w16cid="http://schemas.microsoft.com/office/word/2016/wordml/cid" xmlns:w16="http://schemas.microsoft.com/office/word/2018/wordml" xmlns:w16du="http://schemas.microsoft.com/office/word/2023/wordml/word16du" xmlns:w16sdtdh="http://schemas.microsoft.com/office/word/2020/wordml/sdtdatahash" xmlns:w16se="http://schemas.microsoft.com/office/word/2015/wordml/symex" xmlns:wpg="http://schemas.microsoft.com/office/word/2010/wordprocessingGroup" xmlns:wpi="http://schemas.microsoft.com/office/word/2010/wordprocessingInk" xmlns:wne="http://schemas.microsoft.com/office/word/2006/wordml" xmlns:wps="http://schemas.microsoft.com/office/word/2010/wordprocessingShape" mc:Ignorable="w14 w15 w16se w16cid w16 w16cex w16sdtdh w16du wp14">
   <w:footnote w:type="separator" w:id="-1">
     <w:p>
       <w:pPr>
@@ -683,7 +1380,7 @@
 </file>
 
 <file path=word/numbering.xml><?xml version="1.0" encoding="utf-8"?>
-<w:numbering xmlns:wpc="http://schemas.microsoft.com/office/word/2010/wordprocessingCanvas" xmlns:cx="http://schemas.microsoft.com/office/drawing/2014/chartex" xmlns:cx1="http://schemas.microsoft.com/office/drawing/2015/9/8/chartex" xmlns:cx2="http://schemas.microsoft.com/office/drawing/2015/10/21/chartex" xmlns:cx3="http://schemas.microsoft.com/office/drawing/2016/5/9/chartex" xmlns:cx4="http://schemas.microsoft.com/office/drawing/2016/5/10/chartex" xmlns:cx5="http://schemas.microsoft.com/office/drawing/2016/5/11/chartex" xmlns:cx6="http://schemas.microsoft.com/office/drawing/2016/5/12/chartex" xmlns:cx7="http://schemas.microsoft.com/office/drawing/2016/5/13/chartex" xmlns:cx8="http://schemas.microsoft.com/office/drawing/2016/5/14/chartex" xmlns:mc="http://schemas.openxmlformats.org/markup-compatibility/2006" xmlns:aink="http://schemas.microsoft.com/office/drawing/2016/ink" xmlns:am3d="http://schemas.microsoft.com/office/drawing/2017/model3d" xmlns:o="urn:schemas-microsoft-com:office:office" xmlns:r="http://schemas.openxmlformats.org/officeDocument/2006/relationships" xmlns:m="http://schemas.openxmlformats.org/officeDocument/2006/math" xmlns:v="urn:schemas-microsoft-com:vml" xmlns:wp14="http://schemas.microsoft.com/office/word/2010/wordprocessingDrawing" xmlns:wp="http://schemas.openxmlformats.org/drawingml/2006/wordprocessingDrawing" xmlns:w10="urn:schemas-microsoft-com:office:word" xmlns:w="http://schemas.openxmlformats.org/wordprocessingml/2006/main" xmlns:w14="http://schemas.microsoft.com/office/word/2010/wordml" xmlns:w15="http://schemas.microsoft.com/office/word/2012/wordml" xmlns:w16cid="http://schemas.microsoft.com/office/word/2016/wordml/cid" xmlns:w16se="http://schemas.microsoft.com/office/word/2015/wordml/symex" xmlns:wpg="http://schemas.microsoft.com/office/word/2010/wordprocessingGroup" xmlns:wpi="http://schemas.microsoft.com/office/word/2010/wordprocessingInk" xmlns:wne="http://schemas.microsoft.com/office/word/2006/wordml" xmlns:wps="http://schemas.microsoft.com/office/word/2010/wordprocessingShape" mc:Ignorable="w14 w15 w16se w16cid wp14">
+<w:numbering xmlns:wpc="http://schemas.microsoft.com/office/word/2010/wordprocessingCanvas" xmlns:cx="http://schemas.microsoft.com/office/drawing/2014/chartex" xmlns:cx1="http://schemas.microsoft.com/office/drawing/2015/9/8/chartex" xmlns:cx2="http://schemas.microsoft.com/office/drawing/2015/10/21/chartex" xmlns:cx3="http://schemas.microsoft.com/office/drawing/2016/5/9/chartex" xmlns:cx4="http://schemas.microsoft.com/office/drawing/2016/5/10/chartex" xmlns:cx5="http://schemas.microsoft.com/office/drawing/2016/5/11/chartex" xmlns:cx6="http://schemas.microsoft.com/office/drawing/2016/5/12/chartex" xmlns:cx7="http://schemas.microsoft.com/office/drawing/2016/5/13/chartex" xmlns:cx8="http://schemas.microsoft.com/office/drawing/2016/5/14/chartex" xmlns:mc="http://schemas.openxmlformats.org/markup-compatibility/2006" xmlns:aink="http://schemas.microsoft.com/office/drawing/2016/ink" xmlns:am3d="http://schemas.microsoft.com/office/drawing/2017/model3d" xmlns:o="urn:schemas-microsoft-com:office:office" xmlns:oel="http://schemas.microsoft.com/office/2019/extlst" xmlns:r="http://schemas.openxmlformats.org/officeDocument/2006/relationships" xmlns:m="http://schemas.openxmlformats.org/officeDocument/2006/math" xmlns:v="urn:schemas-microsoft-com:vml" xmlns:wp14="http://schemas.microsoft.com/office/word/2010/wordprocessingDrawing" xmlns:wp="http://schemas.openxmlformats.org/drawingml/2006/wordprocessingDrawing" xmlns:w10="urn:schemas-microsoft-com:office:word" xmlns:w="http://schemas.openxmlformats.org/wordprocessingml/2006/main" xmlns:w14="http://schemas.microsoft.com/office/word/2010/wordml" xmlns:w15="http://schemas.microsoft.com/office/word/2012/wordml" xmlns:w16cex="http://schemas.microsoft.com/office/word/2018/wordml/cex" xmlns:w16cid="http://schemas.microsoft.com/office/word/2016/wordml/cid" xmlns:w16="http://schemas.microsoft.com/office/word/2018/wordml" xmlns:w16du="http://schemas.microsoft.com/office/word/2023/wordml/word16du" xmlns:w16sdtdh="http://schemas.microsoft.com/office/word/2020/wordml/sdtdatahash" xmlns:w16se="http://schemas.microsoft.com/office/word/2015/wordml/symex" xmlns:wpg="http://schemas.microsoft.com/office/word/2010/wordprocessingGroup" xmlns:wpi="http://schemas.microsoft.com/office/word/2010/wordprocessingInk" xmlns:wne="http://schemas.microsoft.com/office/word/2006/wordml" xmlns:wps="http://schemas.microsoft.com/office/word/2010/wordprocessingShape" mc:Ignorable="w14 w15 w16se w16cid w16 w16cex w16sdtdh w16du wp14">
   <w:abstractNum w:abstractNumId="0" w15:restartNumberingAfterBreak="0">
     <w:nsid w:val="09425DE4"/>
     <w:multiLevelType w:val="multilevel"/>
@@ -1420,18 +2117,15 @@
     </w:lvl>
   </w:abstractNum>
   <w:abstractNum w:abstractNumId="6" w15:restartNumberingAfterBreak="0">
-    <w:nsid w:val="542561DD"/>
+    <w:nsid w:val="5390139C"/>
     <w:multiLevelType w:val="multilevel"/>
-    <w:tmpl w:val="31669F40"/>
+    <w:tmpl w:val="0958F450"/>
     <w:lvl w:ilvl="0">
       <w:start w:val="1"/>
       <w:numFmt w:val="decimal"/>
       <w:lvlText w:val="%1."/>
       <w:lvlJc w:val="left"/>
       <w:pPr>
-        <w:tabs>
-          <w:tab w:val="num" w:pos="0"/>
-        </w:tabs>
         <w:ind w:left="360" w:hanging="360"/>
       </w:pPr>
       <w:rPr>
@@ -1449,13 +2143,11 @@
       <w:lvlText w:val=""/>
       <w:lvlJc w:val="left"/>
       <w:pPr>
-        <w:tabs>
-          <w:tab w:val="num" w:pos="0"/>
-        </w:tabs>
         <w:ind w:left="1440" w:hanging="360"/>
       </w:pPr>
       <w:rPr>
         <w:rFonts w:ascii="Wingdings 2" w:hAnsi="Wingdings 2" w:cs="Wingdings 2" w:hint="default"/>
+        <w:u w:val="none"/>
       </w:rPr>
     </w:lvl>
     <w:lvl w:ilvl="2">
@@ -1464,9 +2156,6 @@
       <w:lvlText w:val="%3."/>
       <w:lvlJc w:val="right"/>
       <w:pPr>
-        <w:tabs>
-          <w:tab w:val="num" w:pos="0"/>
-        </w:tabs>
         <w:ind w:left="2160" w:hanging="360"/>
       </w:pPr>
       <w:rPr>
@@ -1479,9 +2168,6 @@
       <w:lvlText w:val="%4."/>
       <w:lvlJc w:val="left"/>
       <w:pPr>
-        <w:tabs>
-          <w:tab w:val="num" w:pos="0"/>
-        </w:tabs>
         <w:ind w:left="2880" w:hanging="360"/>
       </w:pPr>
       <w:rPr>
@@ -1494,9 +2180,6 @@
       <w:lvlText w:val="%5."/>
       <w:lvlJc w:val="left"/>
       <w:pPr>
-        <w:tabs>
-          <w:tab w:val="num" w:pos="0"/>
-        </w:tabs>
         <w:ind w:left="3600" w:hanging="360"/>
       </w:pPr>
       <w:rPr>
@@ -1509,9 +2192,6 @@
       <w:lvlText w:val="%6."/>
       <w:lvlJc w:val="right"/>
       <w:pPr>
-        <w:tabs>
-          <w:tab w:val="num" w:pos="0"/>
-        </w:tabs>
         <w:ind w:left="4320" w:hanging="360"/>
       </w:pPr>
       <w:rPr>
@@ -1524,9 +2204,6 @@
       <w:lvlText w:val="%7."/>
       <w:lvlJc w:val="left"/>
       <w:pPr>
-        <w:tabs>
-          <w:tab w:val="num" w:pos="0"/>
-        </w:tabs>
         <w:ind w:left="5040" w:hanging="360"/>
       </w:pPr>
       <w:rPr>
@@ -1539,9 +2216,6 @@
       <w:lvlText w:val="%8."/>
       <w:lvlJc w:val="left"/>
       <w:pPr>
-        <w:tabs>
-          <w:tab w:val="num" w:pos="0"/>
-        </w:tabs>
         <w:ind w:left="5760" w:hanging="360"/>
       </w:pPr>
       <w:rPr>
@@ -1554,9 +2228,6 @@
       <w:lvlText w:val="%9."/>
       <w:lvlJc w:val="right"/>
       <w:pPr>
-        <w:tabs>
-          <w:tab w:val="num" w:pos="0"/>
-        </w:tabs>
         <w:ind w:left="6480" w:hanging="360"/>
       </w:pPr>
       <w:rPr>
@@ -1565,98 +2236,9 @@
     </w:lvl>
   </w:abstractNum>
   <w:abstractNum w:abstractNumId="7" w15:restartNumberingAfterBreak="0">
-    <w:nsid w:val="59CF2E90"/>
-    <w:multiLevelType w:val="hybridMultilevel"/>
-    <w:tmpl w:val="36AA75D2"/>
-    <w:lvl w:ilvl="0" w:tplc="5FF4A436">
-      <w:start w:val="1"/>
-      <w:numFmt w:val="decimal"/>
-      <w:lvlText w:val="%1."/>
-      <w:lvlJc w:val="left"/>
-      <w:pPr>
-        <w:ind w:left="720" w:hanging="360"/>
-      </w:pPr>
-      <w:rPr>
-        <w:b/>
-      </w:rPr>
-    </w:lvl>
-    <w:lvl w:ilvl="1" w:tplc="04090019" w:tentative="1">
-      <w:start w:val="1"/>
-      <w:numFmt w:val="lowerLetter"/>
-      <w:lvlText w:val="%2."/>
-      <w:lvlJc w:val="left"/>
-      <w:pPr>
-        <w:ind w:left="1440" w:hanging="360"/>
-      </w:pPr>
-    </w:lvl>
-    <w:lvl w:ilvl="2" w:tplc="0409001B" w:tentative="1">
-      <w:start w:val="1"/>
-      <w:numFmt w:val="lowerRoman"/>
-      <w:lvlText w:val="%3."/>
-      <w:lvlJc w:val="right"/>
-      <w:pPr>
-        <w:ind w:left="2160" w:hanging="180"/>
-      </w:pPr>
-    </w:lvl>
-    <w:lvl w:ilvl="3" w:tplc="0409000F" w:tentative="1">
-      <w:start w:val="1"/>
-      <w:numFmt w:val="decimal"/>
-      <w:lvlText w:val="%4."/>
-      <w:lvlJc w:val="left"/>
-      <w:pPr>
-        <w:ind w:left="2880" w:hanging="360"/>
-      </w:pPr>
-    </w:lvl>
-    <w:lvl w:ilvl="4" w:tplc="04090019" w:tentative="1">
-      <w:start w:val="1"/>
-      <w:numFmt w:val="lowerLetter"/>
-      <w:lvlText w:val="%5."/>
-      <w:lvlJc w:val="left"/>
-      <w:pPr>
-        <w:ind w:left="3600" w:hanging="360"/>
-      </w:pPr>
-    </w:lvl>
-    <w:lvl w:ilvl="5" w:tplc="0409001B" w:tentative="1">
-      <w:start w:val="1"/>
-      <w:numFmt w:val="lowerRoman"/>
-      <w:lvlText w:val="%6."/>
-      <w:lvlJc w:val="right"/>
-      <w:pPr>
-        <w:ind w:left="4320" w:hanging="180"/>
-      </w:pPr>
-    </w:lvl>
-    <w:lvl w:ilvl="6" w:tplc="0409000F" w:tentative="1">
-      <w:start w:val="1"/>
-      <w:numFmt w:val="decimal"/>
-      <w:lvlText w:val="%7."/>
-      <w:lvlJc w:val="left"/>
-      <w:pPr>
-        <w:ind w:left="5040" w:hanging="360"/>
-      </w:pPr>
-    </w:lvl>
-    <w:lvl w:ilvl="7" w:tplc="04090019" w:tentative="1">
-      <w:start w:val="1"/>
-      <w:numFmt w:val="lowerLetter"/>
-      <w:lvlText w:val="%8."/>
-      <w:lvlJc w:val="left"/>
-      <w:pPr>
-        <w:ind w:left="5760" w:hanging="360"/>
-      </w:pPr>
-    </w:lvl>
-    <w:lvl w:ilvl="8" w:tplc="0409001B" w:tentative="1">
-      <w:start w:val="1"/>
-      <w:numFmt w:val="lowerRoman"/>
-      <w:lvlText w:val="%9."/>
-      <w:lvlJc w:val="right"/>
-      <w:pPr>
-        <w:ind w:left="6480" w:hanging="180"/>
-      </w:pPr>
-    </w:lvl>
-  </w:abstractNum>
-  <w:abstractNum w:abstractNumId="8" w15:restartNumberingAfterBreak="0">
-    <w:nsid w:val="61F25434"/>
+    <w:nsid w:val="542561DD"/>
     <w:multiLevelType w:val="multilevel"/>
-    <w:tmpl w:val="452AA838"/>
+    <w:tmpl w:val="31669F40"/>
     <w:lvl w:ilvl="0">
       <w:start w:val="1"/>
       <w:numFmt w:val="decimal"/>
@@ -1798,10 +2380,99 @@
       </w:rPr>
     </w:lvl>
   </w:abstractNum>
+  <w:abstractNum w:abstractNumId="8" w15:restartNumberingAfterBreak="0">
+    <w:nsid w:val="59CF2E90"/>
+    <w:multiLevelType w:val="hybridMultilevel"/>
+    <w:tmpl w:val="36AA75D2"/>
+    <w:lvl w:ilvl="0" w:tplc="5FF4A436">
+      <w:start w:val="1"/>
+      <w:numFmt w:val="decimal"/>
+      <w:lvlText w:val="%1."/>
+      <w:lvlJc w:val="left"/>
+      <w:pPr>
+        <w:ind w:left="720" w:hanging="360"/>
+      </w:pPr>
+      <w:rPr>
+        <w:b/>
+      </w:rPr>
+    </w:lvl>
+    <w:lvl w:ilvl="1" w:tplc="04090019" w:tentative="1">
+      <w:start w:val="1"/>
+      <w:numFmt w:val="lowerLetter"/>
+      <w:lvlText w:val="%2."/>
+      <w:lvlJc w:val="left"/>
+      <w:pPr>
+        <w:ind w:left="1440" w:hanging="360"/>
+      </w:pPr>
+    </w:lvl>
+    <w:lvl w:ilvl="2" w:tplc="0409001B" w:tentative="1">
+      <w:start w:val="1"/>
+      <w:numFmt w:val="lowerRoman"/>
+      <w:lvlText w:val="%3."/>
+      <w:lvlJc w:val="right"/>
+      <w:pPr>
+        <w:ind w:left="2160" w:hanging="180"/>
+      </w:pPr>
+    </w:lvl>
+    <w:lvl w:ilvl="3" w:tplc="0409000F" w:tentative="1">
+      <w:start w:val="1"/>
+      <w:numFmt w:val="decimal"/>
+      <w:lvlText w:val="%4."/>
+      <w:lvlJc w:val="left"/>
+      <w:pPr>
+        <w:ind w:left="2880" w:hanging="360"/>
+      </w:pPr>
+    </w:lvl>
+    <w:lvl w:ilvl="4" w:tplc="04090019" w:tentative="1">
+      <w:start w:val="1"/>
+      <w:numFmt w:val="lowerLetter"/>
+      <w:lvlText w:val="%5."/>
+      <w:lvlJc w:val="left"/>
+      <w:pPr>
+        <w:ind w:left="3600" w:hanging="360"/>
+      </w:pPr>
+    </w:lvl>
+    <w:lvl w:ilvl="5" w:tplc="0409001B" w:tentative="1">
+      <w:start w:val="1"/>
+      <w:numFmt w:val="lowerRoman"/>
+      <w:lvlText w:val="%6."/>
+      <w:lvlJc w:val="right"/>
+      <w:pPr>
+        <w:ind w:left="4320" w:hanging="180"/>
+      </w:pPr>
+    </w:lvl>
+    <w:lvl w:ilvl="6" w:tplc="0409000F" w:tentative="1">
+      <w:start w:val="1"/>
+      <w:numFmt w:val="decimal"/>
+      <w:lvlText w:val="%7."/>
+      <w:lvlJc w:val="left"/>
+      <w:pPr>
+        <w:ind w:left="5040" w:hanging="360"/>
+      </w:pPr>
+    </w:lvl>
+    <w:lvl w:ilvl="7" w:tplc="04090019" w:tentative="1">
+      <w:start w:val="1"/>
+      <w:numFmt w:val="lowerLetter"/>
+      <w:lvlText w:val="%8."/>
+      <w:lvlJc w:val="left"/>
+      <w:pPr>
+        <w:ind w:left="5760" w:hanging="360"/>
+      </w:pPr>
+    </w:lvl>
+    <w:lvl w:ilvl="8" w:tplc="0409001B" w:tentative="1">
+      <w:start w:val="1"/>
+      <w:numFmt w:val="lowerRoman"/>
+      <w:lvlText w:val="%9."/>
+      <w:lvlJc w:val="right"/>
+      <w:pPr>
+        <w:ind w:left="6480" w:hanging="180"/>
+      </w:pPr>
+    </w:lvl>
+  </w:abstractNum>
   <w:abstractNum w:abstractNumId="9" w15:restartNumberingAfterBreak="0">
-    <w:nsid w:val="666457E7"/>
+    <w:nsid w:val="61F25434"/>
     <w:multiLevelType w:val="multilevel"/>
-    <w:tmpl w:val="FF76DDEC"/>
+    <w:tmpl w:val="452AA838"/>
     <w:lvl w:ilvl="0">
       <w:start w:val="1"/>
       <w:numFmt w:val="decimal"/>
@@ -1943,41 +2614,311 @@
       </w:rPr>
     </w:lvl>
   </w:abstractNum>
-  <w:num w:numId="1">
+  <w:abstractNum w:abstractNumId="10" w15:restartNumberingAfterBreak="0">
+    <w:nsid w:val="62470958"/>
+    <w:multiLevelType w:val="multilevel"/>
+    <w:tmpl w:val="2A4AD5E4"/>
+    <w:lvl w:ilvl="0">
+      <w:start w:val="1"/>
+      <w:numFmt w:val="decimal"/>
+      <w:lvlText w:val="%1."/>
+      <w:lvlJc w:val="left"/>
+      <w:pPr>
+        <w:ind w:left="360" w:hanging="360"/>
+      </w:pPr>
+      <w:rPr>
+        <w:b/>
+        <w:bCs w:val="0"/>
+        <w:i w:val="0"/>
+        <w:color w:val="000000"/>
+        <w:sz w:val="20"/>
+        <w:u w:val="none"/>
+      </w:rPr>
+    </w:lvl>
+    <w:lvl w:ilvl="1">
+      <w:start w:val="1"/>
+      <w:numFmt w:val="bullet"/>
+      <w:lvlText w:val=""/>
+      <w:lvlJc w:val="left"/>
+      <w:pPr>
+        <w:ind w:left="1440" w:hanging="360"/>
+      </w:pPr>
+      <w:rPr>
+        <w:rFonts w:ascii="Wingdings 2" w:hAnsi="Wingdings 2" w:cs="Wingdings 2" w:hint="default"/>
+        <w:u w:val="none"/>
+      </w:rPr>
+    </w:lvl>
+    <w:lvl w:ilvl="2">
+      <w:start w:val="1"/>
+      <w:numFmt w:val="lowerRoman"/>
+      <w:lvlText w:val="%3."/>
+      <w:lvlJc w:val="right"/>
+      <w:pPr>
+        <w:ind w:left="2160" w:hanging="360"/>
+      </w:pPr>
+      <w:rPr>
+        <w:u w:val="none"/>
+      </w:rPr>
+    </w:lvl>
+    <w:lvl w:ilvl="3">
+      <w:start w:val="1"/>
+      <w:numFmt w:val="decimal"/>
+      <w:lvlText w:val="%4."/>
+      <w:lvlJc w:val="left"/>
+      <w:pPr>
+        <w:ind w:left="2880" w:hanging="360"/>
+      </w:pPr>
+      <w:rPr>
+        <w:u w:val="none"/>
+      </w:rPr>
+    </w:lvl>
+    <w:lvl w:ilvl="4">
+      <w:start w:val="1"/>
+      <w:numFmt w:val="lowerLetter"/>
+      <w:lvlText w:val="%5."/>
+      <w:lvlJc w:val="left"/>
+      <w:pPr>
+        <w:ind w:left="3600" w:hanging="360"/>
+      </w:pPr>
+      <w:rPr>
+        <w:u w:val="none"/>
+      </w:rPr>
+    </w:lvl>
+    <w:lvl w:ilvl="5">
+      <w:start w:val="1"/>
+      <w:numFmt w:val="lowerRoman"/>
+      <w:lvlText w:val="%6."/>
+      <w:lvlJc w:val="right"/>
+      <w:pPr>
+        <w:ind w:left="4320" w:hanging="360"/>
+      </w:pPr>
+      <w:rPr>
+        <w:u w:val="none"/>
+      </w:rPr>
+    </w:lvl>
+    <w:lvl w:ilvl="6">
+      <w:start w:val="1"/>
+      <w:numFmt w:val="decimal"/>
+      <w:lvlText w:val="%7."/>
+      <w:lvlJc w:val="left"/>
+      <w:pPr>
+        <w:ind w:left="5040" w:hanging="360"/>
+      </w:pPr>
+      <w:rPr>
+        <w:u w:val="none"/>
+      </w:rPr>
+    </w:lvl>
+    <w:lvl w:ilvl="7">
+      <w:start w:val="1"/>
+      <w:numFmt w:val="lowerLetter"/>
+      <w:lvlText w:val="%8."/>
+      <w:lvlJc w:val="left"/>
+      <w:pPr>
+        <w:ind w:left="5760" w:hanging="360"/>
+      </w:pPr>
+      <w:rPr>
+        <w:u w:val="none"/>
+      </w:rPr>
+    </w:lvl>
+    <w:lvl w:ilvl="8">
+      <w:start w:val="1"/>
+      <w:numFmt w:val="lowerRoman"/>
+      <w:lvlText w:val="%9."/>
+      <w:lvlJc w:val="right"/>
+      <w:pPr>
+        <w:ind w:left="6480" w:hanging="360"/>
+      </w:pPr>
+      <w:rPr>
+        <w:u w:val="none"/>
+      </w:rPr>
+    </w:lvl>
+  </w:abstractNum>
+  <w:abstractNum w:abstractNumId="11" w15:restartNumberingAfterBreak="0">
+    <w:nsid w:val="666457E7"/>
+    <w:multiLevelType w:val="multilevel"/>
+    <w:tmpl w:val="FF76DDEC"/>
+    <w:lvl w:ilvl="0">
+      <w:start w:val="1"/>
+      <w:numFmt w:val="decimal"/>
+      <w:lvlText w:val="%1."/>
+      <w:lvlJc w:val="left"/>
+      <w:pPr>
+        <w:tabs>
+          <w:tab w:val="num" w:pos="0"/>
+        </w:tabs>
+        <w:ind w:left="360" w:hanging="360"/>
+      </w:pPr>
+      <w:rPr>
+        <w:b/>
+        <w:bCs w:val="0"/>
+        <w:i w:val="0"/>
+        <w:color w:val="000000"/>
+        <w:sz w:val="20"/>
+        <w:u w:val="none"/>
+      </w:rPr>
+    </w:lvl>
+    <w:lvl w:ilvl="1">
+      <w:start w:val="1"/>
+      <w:numFmt w:val="bullet"/>
+      <w:lvlText w:val=""/>
+      <w:lvlJc w:val="left"/>
+      <w:pPr>
+        <w:tabs>
+          <w:tab w:val="num" w:pos="0"/>
+        </w:tabs>
+        <w:ind w:left="1440" w:hanging="360"/>
+      </w:pPr>
+      <w:rPr>
+        <w:rFonts w:ascii="Wingdings 2" w:hAnsi="Wingdings 2" w:cs="Wingdings 2" w:hint="default"/>
+      </w:rPr>
+    </w:lvl>
+    <w:lvl w:ilvl="2">
+      <w:start w:val="1"/>
+      <w:numFmt w:val="lowerRoman"/>
+      <w:lvlText w:val="%3."/>
+      <w:lvlJc w:val="right"/>
+      <w:pPr>
+        <w:tabs>
+          <w:tab w:val="num" w:pos="0"/>
+        </w:tabs>
+        <w:ind w:left="2160" w:hanging="360"/>
+      </w:pPr>
+      <w:rPr>
+        <w:u w:val="none"/>
+      </w:rPr>
+    </w:lvl>
+    <w:lvl w:ilvl="3">
+      <w:start w:val="1"/>
+      <w:numFmt w:val="decimal"/>
+      <w:lvlText w:val="%4."/>
+      <w:lvlJc w:val="left"/>
+      <w:pPr>
+        <w:tabs>
+          <w:tab w:val="num" w:pos="0"/>
+        </w:tabs>
+        <w:ind w:left="2880" w:hanging="360"/>
+      </w:pPr>
+      <w:rPr>
+        <w:u w:val="none"/>
+      </w:rPr>
+    </w:lvl>
+    <w:lvl w:ilvl="4">
+      <w:start w:val="1"/>
+      <w:numFmt w:val="lowerLetter"/>
+      <w:lvlText w:val="%5."/>
+      <w:lvlJc w:val="left"/>
+      <w:pPr>
+        <w:tabs>
+          <w:tab w:val="num" w:pos="0"/>
+        </w:tabs>
+        <w:ind w:left="3600" w:hanging="360"/>
+      </w:pPr>
+      <w:rPr>
+        <w:u w:val="none"/>
+      </w:rPr>
+    </w:lvl>
+    <w:lvl w:ilvl="5">
+      <w:start w:val="1"/>
+      <w:numFmt w:val="lowerRoman"/>
+      <w:lvlText w:val="%6."/>
+      <w:lvlJc w:val="right"/>
+      <w:pPr>
+        <w:tabs>
+          <w:tab w:val="num" w:pos="0"/>
+        </w:tabs>
+        <w:ind w:left="4320" w:hanging="360"/>
+      </w:pPr>
+      <w:rPr>
+        <w:u w:val="none"/>
+      </w:rPr>
+    </w:lvl>
+    <w:lvl w:ilvl="6">
+      <w:start w:val="1"/>
+      <w:numFmt w:val="decimal"/>
+      <w:lvlText w:val="%7."/>
+      <w:lvlJc w:val="left"/>
+      <w:pPr>
+        <w:tabs>
+          <w:tab w:val="num" w:pos="0"/>
+        </w:tabs>
+        <w:ind w:left="5040" w:hanging="360"/>
+      </w:pPr>
+      <w:rPr>
+        <w:u w:val="none"/>
+      </w:rPr>
+    </w:lvl>
+    <w:lvl w:ilvl="7">
+      <w:start w:val="1"/>
+      <w:numFmt w:val="lowerLetter"/>
+      <w:lvlText w:val="%8."/>
+      <w:lvlJc w:val="left"/>
+      <w:pPr>
+        <w:tabs>
+          <w:tab w:val="num" w:pos="0"/>
+        </w:tabs>
+        <w:ind w:left="5760" w:hanging="360"/>
+      </w:pPr>
+      <w:rPr>
+        <w:u w:val="none"/>
+      </w:rPr>
+    </w:lvl>
+    <w:lvl w:ilvl="8">
+      <w:start w:val="1"/>
+      <w:numFmt w:val="lowerRoman"/>
+      <w:lvlText w:val="%9."/>
+      <w:lvlJc w:val="right"/>
+      <w:pPr>
+        <w:tabs>
+          <w:tab w:val="num" w:pos="0"/>
+        </w:tabs>
+        <w:ind w:left="6480" w:hanging="360"/>
+      </w:pPr>
+      <w:rPr>
+        <w:u w:val="none"/>
+      </w:rPr>
+    </w:lvl>
+  </w:abstractNum>
+  <w:num w:numId="1" w16cid:durableId="942226416">
     <w:abstractNumId w:val="0"/>
   </w:num>
-  <w:num w:numId="2">
+  <w:num w:numId="2" w16cid:durableId="1574317169">
     <w:abstractNumId w:val="2"/>
   </w:num>
-  <w:num w:numId="3">
+  <w:num w:numId="3" w16cid:durableId="505093430">
+    <w:abstractNumId w:val="7"/>
+  </w:num>
+  <w:num w:numId="4" w16cid:durableId="440148255">
+    <w:abstractNumId w:val="11"/>
+  </w:num>
+  <w:num w:numId="5" w16cid:durableId="231238011">
+    <w:abstractNumId w:val="3"/>
+  </w:num>
+  <w:num w:numId="6" w16cid:durableId="1419908250">
+    <w:abstractNumId w:val="5"/>
+  </w:num>
+  <w:num w:numId="7" w16cid:durableId="1387803049">
+    <w:abstractNumId w:val="9"/>
+  </w:num>
+  <w:num w:numId="8" w16cid:durableId="632903316">
+    <w:abstractNumId w:val="1"/>
+  </w:num>
+  <w:num w:numId="9" w16cid:durableId="1713116275">
+    <w:abstractNumId w:val="4"/>
+  </w:num>
+  <w:num w:numId="10" w16cid:durableId="1274361764">
+    <w:abstractNumId w:val="8"/>
+  </w:num>
+  <w:num w:numId="11" w16cid:durableId="919095141">
     <w:abstractNumId w:val="6"/>
   </w:num>
-  <w:num w:numId="4">
-    <w:abstractNumId w:val="9"/>
-  </w:num>
-  <w:num w:numId="5">
-    <w:abstractNumId w:val="3"/>
-  </w:num>
-  <w:num w:numId="6">
-    <w:abstractNumId w:val="5"/>
-  </w:num>
-  <w:num w:numId="7">
-    <w:abstractNumId w:val="8"/>
-  </w:num>
-  <w:num w:numId="8">
-    <w:abstractNumId w:val="1"/>
-  </w:num>
-  <w:num w:numId="9">
-    <w:abstractNumId w:val="4"/>
-  </w:num>
-  <w:num w:numId="10">
-    <w:abstractNumId w:val="7"/>
+  <w:num w:numId="12" w16cid:durableId="493226311">
+    <w:abstractNumId w:val="10"/>
   </w:num>
 </w:numbering>
 </file>
 
 <file path=word/styles.xml><?xml version="1.0" encoding="utf-8"?>
-<w:styles xmlns:mc="http://schemas.openxmlformats.org/markup-compatibility/2006" xmlns:r="http://schemas.openxmlformats.org/officeDocument/2006/relationships" xmlns:w="http://schemas.openxmlformats.org/wordprocessingml/2006/main" xmlns:w14="http://schemas.microsoft.com/office/word/2010/wordml" xmlns:w15="http://schemas.microsoft.com/office/word/2012/wordml" xmlns:w16cid="http://schemas.microsoft.com/office/word/2016/wordml/cid" xmlns:w16se="http://schemas.microsoft.com/office/word/2015/wordml/symex" mc:Ignorable="w14 w15 w16se w16cid">
+<w:styles xmlns:mc="http://schemas.openxmlformats.org/markup-compatibility/2006" xmlns:r="http://schemas.openxmlformats.org/officeDocument/2006/relationships" xmlns:w="http://schemas.openxmlformats.org/wordprocessingml/2006/main" xmlns:w14="http://schemas.microsoft.com/office/word/2010/wordml" xmlns:w15="http://schemas.microsoft.com/office/word/2012/wordml" xmlns:w16cex="http://schemas.microsoft.com/office/word/2018/wordml/cex" xmlns:w16cid="http://schemas.microsoft.com/office/word/2016/wordml/cid" xmlns:w16="http://schemas.microsoft.com/office/word/2018/wordml" xmlns:w16du="http://schemas.microsoft.com/office/word/2023/wordml/word16du" xmlns:w16sdtdh="http://schemas.microsoft.com/office/word/2020/wordml/sdtdatahash" xmlns:w16se="http://schemas.microsoft.com/office/word/2015/wordml/symex" mc:Ignorable="w14 w15 w16se w16cid w16 w16cex w16sdtdh w16du">
   <w:docDefaults>
     <w:rPrDefault>
       <w:rPr>
@@ -1992,7 +2933,7 @@
       </w:pPr>
     </w:pPrDefault>
   </w:docDefaults>
-  <w:latentStyles w:defLockedState="0" w:defUIPriority="99" w:defSemiHidden="0" w:defUnhideWhenUsed="0" w:defQFormat="0" w:count="375">
+  <w:latentStyles w:defLockedState="0" w:defUIPriority="99" w:defSemiHidden="0" w:defUnhideWhenUsed="0" w:defQFormat="0" w:count="376">
     <w:lsdException w:name="Normal" w:uiPriority="0" w:qFormat="1"/>
     <w:lsdException w:name="heading 1" w:uiPriority="9" w:qFormat="1"/>
     <w:lsdException w:name="heading 2" w:semiHidden="1" w:uiPriority="9" w:unhideWhenUsed="1" w:qFormat="1"/>
@@ -2368,6 +3309,7 @@
     <w:lsdException w:name="Smart Hyperlink" w:semiHidden="1" w:unhideWhenUsed="1"/>
     <w:lsdException w:name="Hashtag" w:semiHidden="1" w:unhideWhenUsed="1"/>
     <w:lsdException w:name="Unresolved Mention" w:semiHidden="1" w:unhideWhenUsed="1"/>
+    <w:lsdException w:name="Smart Link" w:semiHidden="1" w:unhideWhenUsed="1"/>
   </w:latentStyles>
   <w:style w:type="paragraph" w:default="1" w:styleId="Normal">
     <w:name w:val="Normal"/>
@@ -3268,6 +4210,29 @@
         <w:insideV w:val="single" w:sz="4" w:space="0" w:color="auto"/>
       </w:tblBorders>
     </w:tblPr>
+  </w:style>
+  <w:style w:type="character" w:styleId="Hyperlink">
+    <w:name w:val="Hyperlink"/>
+    <w:basedOn w:val="DefaultParagraphFont"/>
+    <w:uiPriority w:val="99"/>
+    <w:unhideWhenUsed/>
+    <w:rsid w:val="00AA28B7"/>
+    <w:rPr>
+      <w:color w:val="F49100" w:themeColor="hyperlink"/>
+      <w:u w:val="single"/>
+    </w:rPr>
+  </w:style>
+  <w:style w:type="character" w:styleId="FollowedHyperlink">
+    <w:name w:val="FollowedHyperlink"/>
+    <w:basedOn w:val="DefaultParagraphFont"/>
+    <w:uiPriority w:val="99"/>
+    <w:semiHidden/>
+    <w:unhideWhenUsed/>
+    <w:rsid w:val="00490BC2"/>
+    <w:rPr>
+      <w:color w:val="85DFD0" w:themeColor="followedHyperlink"/>
+      <w:u w:val="single"/>
+    </w:rPr>
   </w:style>
 </w:styles>
 </file>
@@ -3531,4 +4496,175 @@
     </a:ext>
   </a:extLst>
 </a:theme>
+</file>
+
+<file path=customXml/item1.xml><?xml version="1.0" encoding="utf-8"?>
+<ct:contentTypeSchema xmlns:ct="http://schemas.microsoft.com/office/2006/metadata/contentType" xmlns:ma="http://schemas.microsoft.com/office/2006/metadata/properties/metaAttributes" ct:_="" ma:_="" ma:contentTypeName="Document" ma:contentTypeID="0x010100F541DD7D327B7F4E8D2EC665EEA7320D" ma:contentTypeVersion="4" ma:contentTypeDescription="Create a new document." ma:contentTypeScope="" ma:versionID="c299210c774dd12a84afd14716de3fbc">
+  <xsd:schema xmlns:xsd="http://www.w3.org/2001/XMLSchema" xmlns:xs="http://www.w3.org/2001/XMLSchema" xmlns:p="http://schemas.microsoft.com/office/2006/metadata/properties" xmlns:ns2="a2f6636e-2933-45f9-9012-de6162fdddc0" targetNamespace="http://schemas.microsoft.com/office/2006/metadata/properties" ma:root="true" ma:fieldsID="6bf7ad6ddbf60d9b41ffaccfdc80e652" ns2:_="">
+    <xsd:import namespace="a2f6636e-2933-45f9-9012-de6162fdddc0"/>
+    <xsd:element name="properties">
+      <xsd:complexType>
+        <xsd:sequence>
+          <xsd:element name="documentManagement">
+            <xsd:complexType>
+              <xsd:all>
+                <xsd:element ref="ns2:MediaServiceMetadata" minOccurs="0"/>
+                <xsd:element ref="ns2:MediaServiceFastMetadata" minOccurs="0"/>
+                <xsd:element ref="ns2:MediaServiceSearchProperties" minOccurs="0"/>
+                <xsd:element ref="ns2:MediaServiceObjectDetectorVersions" minOccurs="0"/>
+              </xsd:all>
+            </xsd:complexType>
+          </xsd:element>
+        </xsd:sequence>
+      </xsd:complexType>
+    </xsd:element>
+  </xsd:schema>
+  <xsd:schema xmlns:xsd="http://www.w3.org/2001/XMLSchema" xmlns:xs="http://www.w3.org/2001/XMLSchema" xmlns:dms="http://schemas.microsoft.com/office/2006/documentManagement/types" xmlns:pc="http://schemas.microsoft.com/office/infopath/2007/PartnerControls" targetNamespace="a2f6636e-2933-45f9-9012-de6162fdddc0" elementFormDefault="qualified">
+    <xsd:import namespace="http://schemas.microsoft.com/office/2006/documentManagement/types"/>
+    <xsd:import namespace="http://schemas.microsoft.com/office/infopath/2007/PartnerControls"/>
+    <xsd:element name="MediaServiceMetadata" ma:index="8" nillable="true" ma:displayName="MediaServiceMetadata" ma:hidden="true" ma:internalName="MediaServiceMetadata" ma:readOnly="true">
+      <xsd:simpleType>
+        <xsd:restriction base="dms:Note"/>
+      </xsd:simpleType>
+    </xsd:element>
+    <xsd:element name="MediaServiceFastMetadata" ma:index="9" nillable="true" ma:displayName="MediaServiceFastMetadata" ma:hidden="true" ma:internalName="MediaServiceFastMetadata" ma:readOnly="true">
+      <xsd:simpleType>
+        <xsd:restriction base="dms:Note"/>
+      </xsd:simpleType>
+    </xsd:element>
+    <xsd:element name="MediaServiceSearchProperties" ma:index="10" nillable="true" ma:displayName="MediaServiceSearchProperties" ma:hidden="true" ma:internalName="MediaServiceSearchProperties" ma:readOnly="true">
+      <xsd:simpleType>
+        <xsd:restriction base="dms:Note"/>
+      </xsd:simpleType>
+    </xsd:element>
+    <xsd:element name="MediaServiceObjectDetectorVersions" ma:index="11" nillable="true" ma:displayName="MediaServiceObjectDetectorVersions" ma:hidden="true" ma:indexed="true" ma:internalName="MediaServiceObjectDetectorVersions" ma:readOnly="true">
+      <xsd:simpleType>
+        <xsd:restriction base="dms:Text"/>
+      </xsd:simpleType>
+    </xsd:element>
+  </xsd:schema>
+  <xsd:schema xmlns="http://schemas.openxmlformats.org/package/2006/metadata/core-properties" xmlns:xsd="http://www.w3.org/2001/XMLSchema" xmlns:xsi="http://www.w3.org/2001/XMLSchema-instance" xmlns:dc="http://purl.org/dc/elements/1.1/" xmlns:dcterms="http://purl.org/dc/terms/" xmlns:odoc="http://schemas.microsoft.com/internal/obd" targetNamespace="http://schemas.openxmlformats.org/package/2006/metadata/core-properties" elementFormDefault="qualified" attributeFormDefault="unqualified" blockDefault="#all">
+    <xsd:import namespace="http://purl.org/dc/elements/1.1/" schemaLocation="http://dublincore.org/schemas/xmls/qdc/2003/04/02/dc.xsd"/>
+    <xsd:import namespace="http://purl.org/dc/terms/" schemaLocation="http://dublincore.org/schemas/xmls/qdc/2003/04/02/dcterms.xsd"/>
+    <xsd:element name="coreProperties" type="CT_coreProperties"/>
+    <xsd:complexType name="CT_coreProperties">
+      <xsd:all>
+        <xsd:element ref="dc:creator" minOccurs="0" maxOccurs="1"/>
+        <xsd:element ref="dcterms:created" minOccurs="0" maxOccurs="1"/>
+        <xsd:element ref="dc:identifier" minOccurs="0" maxOccurs="1"/>
+        <xsd:element name="contentType" minOccurs="0" maxOccurs="1" type="xsd:string" ma:index="0" ma:displayName="Content Type"/>
+        <xsd:element ref="dc:title" minOccurs="0" maxOccurs="1" ma:index="4" ma:displayName="Title"/>
+        <xsd:element ref="dc:subject" minOccurs="0" maxOccurs="1"/>
+        <xsd:element ref="dc:description" minOccurs="0" maxOccurs="1"/>
+        <xsd:element name="keywords" minOccurs="0" maxOccurs="1" type="xsd:string"/>
+        <xsd:element ref="dc:language" minOccurs="0" maxOccurs="1"/>
+        <xsd:element name="category" minOccurs="0" maxOccurs="1" type="xsd:string"/>
+        <xsd:element name="version" minOccurs="0" maxOccurs="1" type="xsd:string"/>
+        <xsd:element name="revision" minOccurs="0" maxOccurs="1" type="xsd:string">
+          <xsd:annotation>
+            <xsd:documentation>
+                        This value indicates the number of saves or revisions. The application is responsible for updating this value after each revision.
+                    </xsd:documentation>
+          </xsd:annotation>
+        </xsd:element>
+        <xsd:element name="lastModifiedBy" minOccurs="0" maxOccurs="1" type="xsd:string"/>
+        <xsd:element ref="dcterms:modified" minOccurs="0" maxOccurs="1"/>
+        <xsd:element name="contentStatus" minOccurs="0" maxOccurs="1" type="xsd:string"/>
+      </xsd:all>
+    </xsd:complexType>
+  </xsd:schema>
+  <xs:schema xmlns:pc="http://schemas.microsoft.com/office/infopath/2007/PartnerControls" xmlns:xs="http://www.w3.org/2001/XMLSchema" targetNamespace="http://schemas.microsoft.com/office/infopath/2007/PartnerControls" elementFormDefault="qualified" attributeFormDefault="unqualified">
+    <xs:element name="Person">
+      <xs:complexType>
+        <xs:sequence>
+          <xs:element ref="pc:DisplayName" minOccurs="0"/>
+          <xs:element ref="pc:AccountId" minOccurs="0"/>
+          <xs:element ref="pc:AccountType" minOccurs="0"/>
+        </xs:sequence>
+      </xs:complexType>
+    </xs:element>
+    <xs:element name="DisplayName" type="xs:string"/>
+    <xs:element name="AccountId" type="xs:string"/>
+    <xs:element name="AccountType" type="xs:string"/>
+    <xs:element name="BDCAssociatedEntity">
+      <xs:complexType>
+        <xs:sequence>
+          <xs:element ref="pc:BDCEntity" minOccurs="0" maxOccurs="unbounded"/>
+        </xs:sequence>
+        <xs:attribute ref="pc:EntityNamespace"/>
+        <xs:attribute ref="pc:EntityName"/>
+        <xs:attribute ref="pc:SystemInstanceName"/>
+        <xs:attribute ref="pc:AssociationName"/>
+      </xs:complexType>
+    </xs:element>
+    <xs:attribute name="EntityNamespace" type="xs:string"/>
+    <xs:attribute name="EntityName" type="xs:string"/>
+    <xs:attribute name="SystemInstanceName" type="xs:string"/>
+    <xs:attribute name="AssociationName" type="xs:string"/>
+    <xs:element name="BDCEntity">
+      <xs:complexType>
+        <xs:sequence>
+          <xs:element ref="pc:EntityDisplayName" minOccurs="0"/>
+          <xs:element ref="pc:EntityInstanceReference" minOccurs="0"/>
+          <xs:element ref="pc:EntityId1" minOccurs="0"/>
+          <xs:element ref="pc:EntityId2" minOccurs="0"/>
+          <xs:element ref="pc:EntityId3" minOccurs="0"/>
+          <xs:element ref="pc:EntityId4" minOccurs="0"/>
+          <xs:element ref="pc:EntityId5" minOccurs="0"/>
+        </xs:sequence>
+      </xs:complexType>
+    </xs:element>
+    <xs:element name="EntityDisplayName" type="xs:string"/>
+    <xs:element name="EntityInstanceReference" type="xs:string"/>
+    <xs:element name="EntityId1" type="xs:string"/>
+    <xs:element name="EntityId2" type="xs:string"/>
+    <xs:element name="EntityId3" type="xs:string"/>
+    <xs:element name="EntityId4" type="xs:string"/>
+    <xs:element name="EntityId5" type="xs:string"/>
+    <xs:element name="Terms">
+      <xs:complexType>
+        <xs:sequence>
+          <xs:element ref="pc:TermInfo" minOccurs="0" maxOccurs="unbounded"/>
+        </xs:sequence>
+      </xs:complexType>
+    </xs:element>
+    <xs:element name="TermInfo">
+      <xs:complexType>
+        <xs:sequence>
+          <xs:element ref="pc:TermName" minOccurs="0"/>
+          <xs:element ref="pc:TermId" minOccurs="0"/>
+        </xs:sequence>
+      </xs:complexType>
+    </xs:element>
+    <xs:element name="TermName" type="xs:string"/>
+    <xs:element name="TermId" type="xs:string"/>
+  </xs:schema>
+</ct:contentTypeSchema>
+</file>
+
+<file path=customXml/item2.xml><?xml version="1.0" encoding="utf-8"?>
+<?mso-contentType ?>
+<FormTemplates xmlns="http://schemas.microsoft.com/sharepoint/v3/contenttype/forms">
+  <Display>DocumentLibraryForm</Display>
+  <Edit>DocumentLibraryForm</Edit>
+  <New>DocumentLibraryForm</New>
+</FormTemplates>
+</file>
+
+<file path=customXml/item3.xml><?xml version="1.0" encoding="utf-8"?>
+<p:properties xmlns:p="http://schemas.microsoft.com/office/2006/metadata/properties" xmlns:xsi="http://www.w3.org/2001/XMLSchema-instance" xmlns:pc="http://schemas.microsoft.com/office/infopath/2007/PartnerControls">
+  <documentManagement/>
+</p:properties>
+</file>
+
+<file path=customXml/itemProps1.xml><?xml version="1.0" encoding="utf-8"?>
+<ds:datastoreItem xmlns:ds="http://schemas.openxmlformats.org/officeDocument/2006/customXml" ds:itemID="{80013235-85A0-455C-815A-0C9FC812A9A8}"/>
+</file>
+
+<file path=customXml/itemProps2.xml><?xml version="1.0" encoding="utf-8"?>
+<ds:datastoreItem xmlns:ds="http://schemas.openxmlformats.org/officeDocument/2006/customXml" ds:itemID="{6BECB341-7B2A-4784-A0B7-4340E2E2ED67}"/>
+</file>
+
+<file path=customXml/itemProps3.xml><?xml version="1.0" encoding="utf-8"?>
+<ds:datastoreItem xmlns:ds="http://schemas.openxmlformats.org/officeDocument/2006/customXml" ds:itemID="{026BA42D-6E12-4339-98F8-AA2DE5D73BD5}"/>
 </file>
</xml_diff>